<commit_message>
Pres changes from Timmy
</commit_message>
<xml_diff>
--- a/presentations/Why Developers should love Powershell_withPageBreaks.docx
+++ b/presentations/Why Developers should love Powershell_withPageBreaks.docx
@@ -144,56 +144,6 @@
     </w:p>
     <w:p>
       <w:pPr>
-        <w:numPr>
-          <w:ilvl w:val="0"/>
-          <w:numId w:val="1"/>
-        </w:numPr>
-        <w:shd w:val="clear" w:color="auto" w:fill="FFFFFF"/>
-        <w:spacing w:before="60" w:after="100" w:afterAutospacing="1" w:line="240" w:lineRule="auto"/>
-        <w:rPr>
-          <w:rFonts w:ascii="Segoe UI" w:eastAsia="Times New Roman" w:hAnsi="Segoe UI" w:cs="Segoe UI"/>
-          <w:color w:val="24292E"/>
-          <w:sz w:val="21"/>
-          <w:szCs w:val="21"/>
-        </w:rPr>
-      </w:pPr>
-      <w:r>
-        <w:rPr>
-          <w:rFonts w:ascii="Segoe UI" w:eastAsia="Times New Roman" w:hAnsi="Segoe UI" w:cs="Segoe UI"/>
-          <w:color w:val="24292E"/>
-          <w:sz w:val="21"/>
-          <w:szCs w:val="21"/>
-        </w:rPr>
-        <w:t>This is my first technical presentation outside EnergyCAP office doors, so please be gentle with me!</w:t>
-      </w:r>
-    </w:p>
-    <w:p>
-      <w:pPr>
-        <w:numPr>
-          <w:ilvl w:val="1"/>
-          <w:numId w:val="1"/>
-        </w:numPr>
-        <w:shd w:val="clear" w:color="auto" w:fill="FFFFFF"/>
-        <w:spacing w:before="100" w:beforeAutospacing="1" w:after="100" w:afterAutospacing="1" w:line="240" w:lineRule="auto"/>
-        <w:rPr>
-          <w:rFonts w:ascii="Segoe UI" w:eastAsia="Times New Roman" w:hAnsi="Segoe UI" w:cs="Segoe UI"/>
-          <w:color w:val="24292E"/>
-          <w:sz w:val="21"/>
-          <w:szCs w:val="21"/>
-        </w:rPr>
-      </w:pPr>
-      <w:r>
-        <w:rPr>
-          <w:rFonts w:ascii="Segoe UI" w:eastAsia="Times New Roman" w:hAnsi="Segoe UI" w:cs="Segoe UI"/>
-          <w:color w:val="24292E"/>
-          <w:sz w:val="21"/>
-          <w:szCs w:val="21"/>
-        </w:rPr>
-        <w:t>I'm much more comfortable being in front of people when I have a violin, guitar, mandolin, whatever in my hands.</w:t>
-      </w:r>
-    </w:p>
-    <w:p>
-      <w:pPr>
         <w:pBdr>
           <w:bottom w:val="single" w:sz="6" w:space="4" w:color="EAECEF"/>
         </w:pBdr>
@@ -218,315 +168,6 @@
           <w:sz w:val="32"/>
           <w:szCs w:val="32"/>
         </w:rPr>
-        <w:t>About Kurt</w:t>
-      </w:r>
-    </w:p>
-    <w:p>
-      <w:pPr>
-        <w:numPr>
-          <w:ilvl w:val="0"/>
-          <w:numId w:val="2"/>
-        </w:numPr>
-        <w:shd w:val="clear" w:color="auto" w:fill="FFFFFF"/>
-        <w:spacing w:before="100" w:beforeAutospacing="1" w:after="100" w:afterAutospacing="1" w:line="240" w:lineRule="auto"/>
-        <w:rPr>
-          <w:rFonts w:ascii="Segoe UI" w:eastAsia="Times New Roman" w:hAnsi="Segoe UI" w:cs="Segoe UI"/>
-          <w:color w:val="24292E"/>
-          <w:sz w:val="21"/>
-          <w:szCs w:val="21"/>
-        </w:rPr>
-      </w:pPr>
-      <w:r>
-        <w:rPr>
-          <w:rFonts w:ascii="Segoe UI" w:eastAsia="Times New Roman" w:hAnsi="Segoe UI" w:cs="Segoe UI"/>
-          <w:color w:val="24292E"/>
-          <w:sz w:val="21"/>
-          <w:szCs w:val="21"/>
-        </w:rPr>
-        <w:t>Kurt Kroeker, Sr. Software Developer at EnergyCAP, Inc. for 11 years</w:t>
-      </w:r>
-    </w:p>
-    <w:p>
-      <w:pPr>
-        <w:numPr>
-          <w:ilvl w:val="1"/>
-          <w:numId w:val="2"/>
-        </w:numPr>
-        <w:shd w:val="clear" w:color="auto" w:fill="FFFFFF"/>
-        <w:spacing w:before="100" w:beforeAutospacing="1" w:after="100" w:afterAutospacing="1" w:line="240" w:lineRule="auto"/>
-        <w:rPr>
-          <w:rFonts w:ascii="Segoe UI" w:eastAsia="Times New Roman" w:hAnsi="Segoe UI" w:cs="Segoe UI"/>
-          <w:color w:val="24292E"/>
-          <w:sz w:val="21"/>
-          <w:szCs w:val="21"/>
-        </w:rPr>
-      </w:pPr>
-      <w:r>
-        <w:rPr>
-          <w:rFonts w:ascii="Segoe UI" w:eastAsia="Times New Roman" w:hAnsi="Segoe UI" w:cs="Segoe UI"/>
-          <w:color w:val="24292E"/>
-          <w:sz w:val="21"/>
-          <w:szCs w:val="21"/>
-        </w:rPr>
-        <w:t>Currently working as part of the back-end team developing RESTful APIs for the core EnergyCAP product and related services</w:t>
-      </w:r>
-    </w:p>
-    <w:p>
-      <w:pPr>
-        <w:numPr>
-          <w:ilvl w:val="0"/>
-          <w:numId w:val="2"/>
-        </w:numPr>
-        <w:shd w:val="clear" w:color="auto" w:fill="FFFFFF"/>
-        <w:spacing w:before="60" w:after="100" w:afterAutospacing="1" w:line="240" w:lineRule="auto"/>
-        <w:rPr>
-          <w:rFonts w:ascii="Segoe UI" w:eastAsia="Times New Roman" w:hAnsi="Segoe UI" w:cs="Segoe UI"/>
-          <w:color w:val="24292E"/>
-          <w:sz w:val="21"/>
-          <w:szCs w:val="21"/>
-        </w:rPr>
-      </w:pPr>
-      <w:r>
-        <w:rPr>
-          <w:rFonts w:ascii="Segoe UI" w:eastAsia="Times New Roman" w:hAnsi="Segoe UI" w:cs="Segoe UI"/>
-          <w:color w:val="24292E"/>
-          <w:sz w:val="21"/>
-          <w:szCs w:val="21"/>
-        </w:rPr>
-        <w:t>Lifelong State College, PA resident - State High, University Park, part-time ECAP during Junior year</w:t>
-      </w:r>
-    </w:p>
-    <w:p>
-      <w:pPr>
-        <w:numPr>
-          <w:ilvl w:val="0"/>
-          <w:numId w:val="2"/>
-        </w:numPr>
-        <w:shd w:val="clear" w:color="auto" w:fill="FFFFFF"/>
-        <w:spacing w:before="60" w:after="100" w:afterAutospacing="1" w:line="240" w:lineRule="auto"/>
-        <w:rPr>
-          <w:rFonts w:ascii="Segoe UI" w:eastAsia="Times New Roman" w:hAnsi="Segoe UI" w:cs="Segoe UI"/>
-          <w:color w:val="24292E"/>
-          <w:sz w:val="21"/>
-          <w:szCs w:val="21"/>
-        </w:rPr>
-      </w:pPr>
-      <w:r>
-        <w:rPr>
-          <w:rFonts w:ascii="Segoe UI" w:eastAsia="Times New Roman" w:hAnsi="Segoe UI" w:cs="Segoe UI"/>
-          <w:color w:val="24292E"/>
-          <w:sz w:val="21"/>
-          <w:szCs w:val="21"/>
-        </w:rPr>
-        <w:t>Father of 4: Josephine, Cecilia, Eleanor, George</w:t>
-      </w:r>
-      <w:r>
-        <w:rPr>
-          <w:rFonts w:ascii="Segoe UI" w:eastAsia="Times New Roman" w:hAnsi="Segoe UI" w:cs="Segoe UI"/>
-          <w:color w:val="24292E"/>
-          <w:sz w:val="21"/>
-          <w:szCs w:val="21"/>
-        </w:rPr>
-        <w:t>…and Lydia! In the other room!</w:t>
-      </w:r>
-    </w:p>
-    <w:p>
-      <w:pPr>
-        <w:numPr>
-          <w:ilvl w:val="0"/>
-          <w:numId w:val="2"/>
-        </w:numPr>
-        <w:shd w:val="clear" w:color="auto" w:fill="FFFFFF"/>
-        <w:spacing w:before="60" w:after="100" w:afterAutospacing="1" w:line="240" w:lineRule="auto"/>
-        <w:rPr>
-          <w:rFonts w:ascii="Segoe UI" w:eastAsia="Times New Roman" w:hAnsi="Segoe UI" w:cs="Segoe UI"/>
-          <w:color w:val="24292E"/>
-          <w:sz w:val="21"/>
-          <w:szCs w:val="21"/>
-        </w:rPr>
-      </w:pPr>
-      <w:r>
-        <w:rPr>
-          <w:rFonts w:ascii="Segoe UI" w:eastAsia="Times New Roman" w:hAnsi="Segoe UI" w:cs="Segoe UI"/>
-          <w:color w:val="24292E"/>
-          <w:sz w:val="21"/>
-          <w:szCs w:val="21"/>
-        </w:rPr>
-        <w:t>Spare time(!!!) fiddler and play mandolin, guitar; I occasionally play in a couple of bands located in the State College area</w:t>
-      </w:r>
-    </w:p>
-    <w:p>
-      <w:pPr>
-        <w:pBdr>
-          <w:bottom w:val="single" w:sz="6" w:space="4" w:color="EAECEF"/>
-        </w:pBdr>
-        <w:shd w:val="clear" w:color="auto" w:fill="FFFFFF"/>
-        <w:spacing w:before="360" w:after="240" w:line="240" w:lineRule="auto"/>
-        <w:outlineLvl w:val="1"/>
-        <w:rPr>
-          <w:rFonts w:ascii="Segoe UI" w:eastAsia="Times New Roman" w:hAnsi="Segoe UI" w:cs="Segoe UI"/>
-          <w:b/>
-          <w:bCs/>
-          <w:color w:val="24292E"/>
-          <w:sz w:val="32"/>
-          <w:szCs w:val="32"/>
-        </w:rPr>
-      </w:pPr>
-      <w:r>
-        <w:rPr>
-          <w:rFonts w:ascii="Segoe UI" w:eastAsia="Times New Roman" w:hAnsi="Segoe UI" w:cs="Segoe UI"/>
-          <w:b/>
-          <w:bCs/>
-          <w:color w:val="24292E"/>
-          <w:sz w:val="32"/>
-          <w:szCs w:val="32"/>
-        </w:rPr>
-        <w:t>About EnergyCAP</w:t>
-      </w:r>
-    </w:p>
-    <w:p>
-      <w:pPr>
-        <w:numPr>
-          <w:ilvl w:val="0"/>
-          <w:numId w:val="3"/>
-        </w:numPr>
-        <w:shd w:val="clear" w:color="auto" w:fill="FFFFFF"/>
-        <w:spacing w:before="100" w:beforeAutospacing="1" w:after="100" w:afterAutospacing="1" w:line="240" w:lineRule="auto"/>
-        <w:rPr>
-          <w:rFonts w:ascii="Segoe UI" w:eastAsia="Times New Roman" w:hAnsi="Segoe UI" w:cs="Segoe UI"/>
-          <w:color w:val="24292E"/>
-          <w:sz w:val="21"/>
-          <w:szCs w:val="21"/>
-        </w:rPr>
-      </w:pPr>
-      <w:r>
-        <w:rPr>
-          <w:rFonts w:ascii="Segoe UI" w:eastAsia="Times New Roman" w:hAnsi="Segoe UI" w:cs="Segoe UI"/>
-          <w:color w:val="24292E"/>
-          <w:sz w:val="21"/>
-          <w:szCs w:val="21"/>
-        </w:rPr>
-        <w:t>EnergyCAP is an enterprise-level utility bill accounting app, which means our software generates customer value from utility-related information such as vendor bills, meter readings, and weather data</w:t>
-      </w:r>
-    </w:p>
-    <w:p>
-      <w:pPr>
-        <w:numPr>
-          <w:ilvl w:val="0"/>
-          <w:numId w:val="3"/>
-        </w:numPr>
-        <w:shd w:val="clear" w:color="auto" w:fill="FFFFFF"/>
-        <w:spacing w:before="60" w:after="100" w:afterAutospacing="1" w:line="240" w:lineRule="auto"/>
-        <w:rPr>
-          <w:rFonts w:ascii="Segoe UI" w:eastAsia="Times New Roman" w:hAnsi="Segoe UI" w:cs="Segoe UI"/>
-          <w:color w:val="24292E"/>
-          <w:sz w:val="21"/>
-          <w:szCs w:val="21"/>
-        </w:rPr>
-      </w:pPr>
-      <w:r>
-        <w:rPr>
-          <w:rFonts w:ascii="Segoe UI" w:eastAsia="Times New Roman" w:hAnsi="Segoe UI" w:cs="Segoe UI"/>
-          <w:color w:val="24292E"/>
-          <w:sz w:val="21"/>
-          <w:szCs w:val="21"/>
-        </w:rPr>
-        <w:t>The value we provide is in the form of utility bill analysis, splitting utility costs among many different customers (which includes generating our own utility bills), and creating configurable dashboards showing the system metrics our customers care about.</w:t>
-      </w:r>
-    </w:p>
-    <w:p>
-      <w:pPr>
-        <w:numPr>
-          <w:ilvl w:val="0"/>
-          <w:numId w:val="3"/>
-        </w:numPr>
-        <w:shd w:val="clear" w:color="auto" w:fill="FFFFFF"/>
-        <w:spacing w:before="60" w:after="100" w:afterAutospacing="1" w:line="240" w:lineRule="auto"/>
-        <w:rPr>
-          <w:rFonts w:ascii="Segoe UI" w:eastAsia="Times New Roman" w:hAnsi="Segoe UI" w:cs="Segoe UI"/>
-          <w:color w:val="24292E"/>
-          <w:sz w:val="21"/>
-          <w:szCs w:val="21"/>
-        </w:rPr>
-      </w:pPr>
-      <w:r>
-        <w:rPr>
-          <w:rFonts w:ascii="Segoe UI" w:eastAsia="Times New Roman" w:hAnsi="Segoe UI" w:cs="Segoe UI"/>
-          <w:color w:val="24292E"/>
-          <w:sz w:val="21"/>
-          <w:szCs w:val="21"/>
-        </w:rPr>
-        <w:t>Some of our clients are City of Philadelp</w:t>
-      </w:r>
-      <w:r>
-        <w:rPr>
-          <w:rFonts w:ascii="Segoe UI" w:eastAsia="Times New Roman" w:hAnsi="Segoe UI" w:cs="Segoe UI"/>
-          <w:color w:val="24292E"/>
-          <w:sz w:val="21"/>
-          <w:szCs w:val="21"/>
-        </w:rPr>
-        <w:t>h</w:t>
-      </w:r>
-      <w:r>
-        <w:rPr>
-          <w:rFonts w:ascii="Segoe UI" w:eastAsia="Times New Roman" w:hAnsi="Segoe UI" w:cs="Segoe UI"/>
-          <w:color w:val="24292E"/>
-          <w:sz w:val="21"/>
-          <w:szCs w:val="21"/>
-        </w:rPr>
-        <w:t>ia, Penn State University, University of Nebraska Lincoln, Accenture, the Smithsonian Institution</w:t>
-      </w:r>
-    </w:p>
-    <w:p>
-      <w:pPr>
-        <w:rPr>
-          <w:rFonts w:ascii="Segoe UI" w:eastAsia="Times New Roman" w:hAnsi="Segoe UI" w:cs="Segoe UI"/>
-          <w:b/>
-          <w:bCs/>
-          <w:color w:val="24292E"/>
-          <w:sz w:val="32"/>
-          <w:szCs w:val="32"/>
-        </w:rPr>
-      </w:pPr>
-      <w:r>
-        <w:rPr>
-          <w:rFonts w:ascii="Segoe UI" w:eastAsia="Times New Roman" w:hAnsi="Segoe UI" w:cs="Segoe UI"/>
-          <w:b/>
-          <w:bCs/>
-          <w:color w:val="24292E"/>
-          <w:sz w:val="32"/>
-          <w:szCs w:val="32"/>
-        </w:rPr>
-        <w:br w:type="page"/>
-      </w:r>
-    </w:p>
-    <w:p>
-      <w:pPr>
-        <w:pBdr>
-          <w:bottom w:val="single" w:sz="6" w:space="4" w:color="EAECEF"/>
-        </w:pBdr>
-        <w:shd w:val="clear" w:color="auto" w:fill="FFFFFF"/>
-        <w:spacing w:before="360" w:after="240" w:line="240" w:lineRule="auto"/>
-        <w:outlineLvl w:val="1"/>
-        <w:rPr>
-          <w:rFonts w:ascii="Segoe UI" w:eastAsia="Times New Roman" w:hAnsi="Segoe UI" w:cs="Segoe UI"/>
-          <w:b/>
-          <w:bCs/>
-          <w:color w:val="24292E"/>
-          <w:sz w:val="32"/>
-          <w:szCs w:val="32"/>
-        </w:rPr>
-      </w:pPr>
-      <w:r>
-        <w:rPr>
-          <w:rFonts w:ascii="Segoe UI" w:eastAsia="Times New Roman" w:hAnsi="Segoe UI" w:cs="Segoe UI"/>
-          <w:b/>
-          <w:bCs/>
-          <w:color w:val="24292E"/>
-          <w:sz w:val="32"/>
-          <w:szCs w:val="32"/>
-        </w:rPr>
-        <w:lastRenderedPageBreak/>
         <w:t>About This Talk/Agenda</w:t>
       </w:r>
     </w:p>
@@ -540,6 +181,8 @@
         <w:spacing w:before="100" w:beforeAutospacing="1" w:after="100" w:afterAutospacing="1" w:line="240" w:lineRule="auto"/>
         <w:rPr>
           <w:rFonts w:ascii="Segoe UI" w:eastAsia="Times New Roman" w:hAnsi="Segoe UI" w:cs="Segoe UI"/>
+          <w:b/>
+          <w:bCs/>
           <w:color w:val="24292E"/>
           <w:sz w:val="21"/>
           <w:szCs w:val="21"/>
@@ -711,10 +354,6 @@
     </w:p>
     <w:p>
       <w:pPr>
-        <w:numPr>
-          <w:ilvl w:val="0"/>
-          <w:numId w:val="4"/>
-        </w:numPr>
         <w:shd w:val="clear" w:color="auto" w:fill="FFFFFF"/>
         <w:spacing w:before="60" w:after="100" w:afterAutospacing="1" w:line="240" w:lineRule="auto"/>
         <w:rPr>
@@ -733,25 +372,95 @@
           <w:sz w:val="21"/>
           <w:szCs w:val="21"/>
         </w:rPr>
-        <w:t>Resources</w:t>
-      </w:r>
-    </w:p>
-    <w:p>
-      <w:pPr>
-        <w:numPr>
-          <w:ilvl w:val="0"/>
-          <w:numId w:val="4"/>
-        </w:numPr>
+        <w:t xml:space="preserve">DISCLAIMER: </w:t>
+      </w:r>
+      <w:r>
+        <w:rPr>
+          <w:rFonts w:ascii="Segoe UI" w:eastAsia="Times New Roman" w:hAnsi="Segoe UI" w:cs="Segoe UI"/>
+          <w:color w:val="24292E"/>
+          <w:sz w:val="21"/>
+          <w:szCs w:val="21"/>
+        </w:rPr>
+        <w:t xml:space="preserve">I </w:t>
+      </w:r>
+      <w:r>
+        <w:rPr>
+          <w:rFonts w:ascii="Segoe UI" w:eastAsia="Times New Roman" w:hAnsi="Segoe UI" w:cs="Segoe UI"/>
+          <w:color w:val="24292E"/>
+          <w:sz w:val="21"/>
+          <w:szCs w:val="21"/>
+        </w:rPr>
+        <w:t>have a lot to cover</w:t>
+      </w:r>
+      <w:r>
+        <w:rPr>
+          <w:rFonts w:ascii="Segoe UI" w:eastAsia="Times New Roman" w:hAnsi="Segoe UI" w:cs="Segoe UI"/>
+          <w:color w:val="24292E"/>
+          <w:sz w:val="21"/>
+          <w:szCs w:val="21"/>
+        </w:rPr>
+        <w:t xml:space="preserve">, so if you’re following along on your computer and have an issue with something you saw me do, </w:t>
+      </w:r>
+      <w:r>
+        <w:rPr>
+          <w:rFonts w:ascii="Segoe UI" w:eastAsia="Times New Roman" w:hAnsi="Segoe UI" w:cs="Segoe UI"/>
+          <w:color w:val="24292E"/>
+          <w:sz w:val="21"/>
+          <w:szCs w:val="21"/>
+        </w:rPr>
+        <w:t xml:space="preserve">please write down </w:t>
+      </w:r>
+      <w:r>
+        <w:rPr>
+          <w:rFonts w:ascii="Segoe UI" w:eastAsia="Times New Roman" w:hAnsi="Segoe UI" w:cs="Segoe UI"/>
+          <w:color w:val="24292E"/>
+          <w:sz w:val="21"/>
+          <w:szCs w:val="21"/>
+        </w:rPr>
+        <w:t xml:space="preserve">your questions </w:t>
+      </w:r>
+      <w:r>
+        <w:rPr>
+          <w:rFonts w:ascii="Segoe UI" w:eastAsia="Times New Roman" w:hAnsi="Segoe UI" w:cs="Segoe UI"/>
+          <w:color w:val="24292E"/>
+          <w:sz w:val="21"/>
+          <w:szCs w:val="21"/>
+        </w:rPr>
+        <w:t xml:space="preserve">for </w:t>
+      </w:r>
+      <w:r>
+        <w:rPr>
+          <w:rFonts w:ascii="Segoe UI" w:eastAsia="Times New Roman" w:hAnsi="Segoe UI" w:cs="Segoe UI"/>
+          <w:color w:val="24292E"/>
+          <w:sz w:val="21"/>
+          <w:szCs w:val="21"/>
+        </w:rPr>
+        <w:t xml:space="preserve">the end </w:t>
+      </w:r>
+      <w:r>
+        <w:rPr>
+          <w:rFonts w:ascii="Segoe UI" w:eastAsia="Times New Roman" w:hAnsi="Segoe UI" w:cs="Segoe UI"/>
+          <w:color w:val="24292E"/>
+          <w:sz w:val="21"/>
+          <w:szCs w:val="21"/>
+        </w:rPr>
+        <w:t xml:space="preserve">of the session </w:t>
+      </w:r>
+      <w:r>
+        <w:rPr>
+          <w:rFonts w:ascii="Segoe UI" w:eastAsia="Times New Roman" w:hAnsi="Segoe UI" w:cs="Segoe UI"/>
+          <w:color w:val="24292E"/>
+          <w:sz w:val="21"/>
+          <w:szCs w:val="21"/>
+        </w:rPr>
+        <w:t>and I’ll hang around afterward for a little bit, too.</w:t>
+      </w:r>
+    </w:p>
+    <w:p>
+      <w:pPr>
         <w:shd w:val="clear" w:color="auto" w:fill="FFFFFF"/>
         <w:spacing w:before="60" w:after="100" w:afterAutospacing="1" w:line="240" w:lineRule="auto"/>
-        <w:rPr>
-          <w:rFonts w:ascii="Segoe UI" w:eastAsia="Times New Roman" w:hAnsi="Segoe UI" w:cs="Segoe UI"/>
-          <w:color w:val="24292E"/>
-          <w:sz w:val="21"/>
-          <w:szCs w:val="21"/>
-        </w:rPr>
-      </w:pPr>
-      <w:r>
+        <w:ind w:firstLine="720"/>
         <w:rPr>
           <w:rFonts w:ascii="Segoe UI" w:eastAsia="Times New Roman" w:hAnsi="Segoe UI" w:cs="Segoe UI"/>
           <w:b/>
@@ -760,19 +469,6 @@
           <w:sz w:val="21"/>
           <w:szCs w:val="21"/>
         </w:rPr>
-        <w:t>Q &amp; A</w:t>
-      </w:r>
-    </w:p>
-    <w:p>
-      <w:pPr>
-        <w:shd w:val="clear" w:color="auto" w:fill="FFFFFF"/>
-        <w:spacing w:before="60" w:after="100" w:afterAutospacing="1" w:line="240" w:lineRule="auto"/>
-        <w:rPr>
-          <w:rFonts w:ascii="Segoe UI" w:eastAsia="Times New Roman" w:hAnsi="Segoe UI" w:cs="Segoe UI"/>
-          <w:color w:val="24292E"/>
-          <w:sz w:val="21"/>
-          <w:szCs w:val="21"/>
-        </w:rPr>
       </w:pPr>
       <w:r>
         <w:rPr>
@@ -783,16 +479,7 @@
           <w:sz w:val="21"/>
           <w:szCs w:val="21"/>
         </w:rPr>
-        <w:t xml:space="preserve">DISCLAIMER: </w:t>
-      </w:r>
-      <w:r>
-        <w:rPr>
-          <w:rFonts w:ascii="Segoe UI" w:eastAsia="Times New Roman" w:hAnsi="Segoe UI" w:cs="Segoe UI"/>
-          <w:color w:val="24292E"/>
-          <w:sz w:val="21"/>
-          <w:szCs w:val="21"/>
-        </w:rPr>
-        <w:t>I have given this talk 2x now and gone way over both times, so if you’re following along on your computer and have an issue with something you saw me do, save your questions until the end for Q&amp;A and I’ll hang around afterward for a little bit, too.</w:t>
+        <w:t>Show of Hands: How many already using PowerShell on a daily basis?</w:t>
       </w:r>
     </w:p>
     <w:p>
@@ -821,7 +508,133 @@
           <w:sz w:val="32"/>
           <w:szCs w:val="32"/>
         </w:rPr>
-        <w:t>Powershell</w:t>
+        <w:t>What is PowerShell?</w:t>
+      </w:r>
+    </w:p>
+    <w:p>
+      <w:pPr>
+        <w:numPr>
+          <w:ilvl w:val="0"/>
+          <w:numId w:val="9"/>
+        </w:numPr>
+        <w:shd w:val="clear" w:color="auto" w:fill="FFFFFF"/>
+        <w:spacing w:before="100" w:beforeAutospacing="1" w:after="100" w:afterAutospacing="1" w:line="240" w:lineRule="auto"/>
+        <w:rPr>
+          <w:rFonts w:ascii="Segoe UI" w:eastAsia="Times New Roman" w:hAnsi="Segoe UI" w:cs="Segoe UI"/>
+          <w:color w:val="24292E"/>
+          <w:sz w:val="21"/>
+          <w:szCs w:val="21"/>
+        </w:rPr>
+      </w:pPr>
+      <w:r>
+        <w:rPr>
+          <w:rFonts w:ascii="Segoe UI" w:eastAsia="Times New Roman" w:hAnsi="Segoe UI" w:cs="Segoe UI"/>
+          <w:color w:val="24292E"/>
+          <w:sz w:val="21"/>
+          <w:szCs w:val="21"/>
+        </w:rPr>
+        <w:t xml:space="preserve">Microsoft's reimagined </w:t>
+      </w:r>
+      <w:r>
+        <w:rPr>
+          <w:rFonts w:ascii="Segoe UI" w:eastAsia="Times New Roman" w:hAnsi="Segoe UI" w:cs="Segoe UI"/>
+          <w:color w:val="24292E"/>
+          <w:sz w:val="21"/>
+          <w:szCs w:val="21"/>
+        </w:rPr>
+        <w:t>scripting</w:t>
+      </w:r>
+      <w:r>
+        <w:rPr>
+          <w:rFonts w:ascii="Segoe UI" w:eastAsia="Times New Roman" w:hAnsi="Segoe UI" w:cs="Segoe UI"/>
+          <w:color w:val="24292E"/>
+          <w:sz w:val="21"/>
+          <w:szCs w:val="21"/>
+        </w:rPr>
+        <w:t xml:space="preserve"> </w:t>
+      </w:r>
+      <w:r>
+        <w:rPr>
+          <w:rFonts w:ascii="Segoe UI" w:eastAsia="Times New Roman" w:hAnsi="Segoe UI" w:cs="Segoe UI"/>
+          <w:color w:val="24292E"/>
+          <w:sz w:val="21"/>
+          <w:szCs w:val="21"/>
+        </w:rPr>
+        <w:t xml:space="preserve">terminal </w:t>
+      </w:r>
+      <w:r>
+        <w:rPr>
+          <w:rFonts w:ascii="Segoe UI" w:eastAsia="Times New Roman" w:hAnsi="Segoe UI" w:cs="Segoe UI"/>
+          <w:color w:val="24292E"/>
+          <w:sz w:val="21"/>
+          <w:szCs w:val="21"/>
+        </w:rPr>
+        <w:t>for working with their technologies (successor to cmd.exe and VBScript)</w:t>
+      </w:r>
+      <w:r>
+        <w:rPr>
+          <w:rFonts w:ascii="Segoe UI" w:eastAsia="Times New Roman" w:hAnsi="Segoe UI" w:cs="Segoe UI"/>
+          <w:color w:val="24292E"/>
+          <w:sz w:val="21"/>
+          <w:szCs w:val="21"/>
+        </w:rPr>
+        <w:t>; it’s a glorified command prompt</w:t>
+      </w:r>
+      <w:r>
+        <w:rPr>
+          <w:rFonts w:ascii="Segoe UI" w:eastAsia="Times New Roman" w:hAnsi="Segoe UI" w:cs="Segoe UI"/>
+          <w:color w:val="24292E"/>
+          <w:sz w:val="21"/>
+          <w:szCs w:val="21"/>
+        </w:rPr>
+        <w:t xml:space="preserve"> which has access to a huge array of functionalit</w:t>
+      </w:r>
+      <w:r>
+        <w:rPr>
+          <w:rFonts w:ascii="Segoe UI" w:eastAsia="Times New Roman" w:hAnsi="Segoe UI" w:cs="Segoe UI"/>
+          <w:color w:val="24292E"/>
+          <w:sz w:val="21"/>
+          <w:szCs w:val="21"/>
+        </w:rPr>
+        <w:t>y</w:t>
+      </w:r>
+      <w:r>
+        <w:rPr>
+          <w:rFonts w:ascii="Segoe UI" w:eastAsia="Times New Roman" w:hAnsi="Segoe UI" w:cs="Segoe UI"/>
+          <w:color w:val="24292E"/>
+          <w:sz w:val="21"/>
+          <w:szCs w:val="21"/>
+        </w:rPr>
+        <w:t>.</w:t>
+      </w:r>
+    </w:p>
+    <w:p>
+      <w:pPr>
+        <w:pBdr>
+          <w:bottom w:val="single" w:sz="6" w:space="4" w:color="EAECEF"/>
+        </w:pBdr>
+        <w:shd w:val="clear" w:color="auto" w:fill="FFFFFF"/>
+        <w:spacing w:before="360" w:after="240" w:line="240" w:lineRule="auto"/>
+        <w:outlineLvl w:val="1"/>
+        <w:rPr>
+          <w:rFonts w:ascii="Segoe UI" w:eastAsia="Times New Roman" w:hAnsi="Segoe UI" w:cs="Segoe UI"/>
+          <w:b/>
+          <w:bCs/>
+          <w:color w:val="24292E"/>
+          <w:sz w:val="32"/>
+          <w:szCs w:val="32"/>
+        </w:rPr>
+      </w:pPr>
+      <w:r>
+        <w:rPr>
+          <w:rFonts w:ascii="Segoe UI" w:eastAsia="Times New Roman" w:hAnsi="Segoe UI" w:cs="Segoe UI"/>
+          <w:b/>
+          <w:bCs/>
+          <w:color w:val="24292E"/>
+          <w:sz w:val="32"/>
+          <w:szCs w:val="32"/>
+        </w:rPr>
+        <w:t>Swiss Army Knife</w:t>
       </w:r>
     </w:p>
     <w:p>
@@ -842,57 +655,142 @@
           <w:sz w:val="21"/>
           <w:szCs w:val="21"/>
         </w:rPr>
-        <w:t>"When all you have is a hammer, every problem looks like a nail."</w:t>
-      </w:r>
-    </w:p>
-    <w:p>
-      <w:pPr>
+        <w:t>I’m</w:t>
+      </w:r>
+      <w:r>
+        <w:rPr>
+          <w:rFonts w:ascii="Segoe UI" w:eastAsia="Times New Roman" w:hAnsi="Segoe UI" w:cs="Segoe UI"/>
+          <w:color w:val="24292E"/>
+          <w:sz w:val="21"/>
+          <w:szCs w:val="21"/>
+        </w:rPr>
+        <w:t xml:space="preserve"> super</w:t>
+      </w:r>
+      <w:r>
+        <w:rPr>
+          <w:rFonts w:ascii="Segoe UI" w:eastAsia="Times New Roman" w:hAnsi="Segoe UI" w:cs="Segoe UI"/>
+          <w:color w:val="24292E"/>
+          <w:sz w:val="21"/>
+          <w:szCs w:val="21"/>
+        </w:rPr>
+        <w:t xml:space="preserve"> enthusiastic about PowerShell because I find it a very useful tool. &lt;</w:t>
+      </w:r>
+      <w:r>
+        <w:rPr>
+          <w:rFonts w:ascii="Segoe UI" w:eastAsia="Times New Roman" w:hAnsi="Segoe UI" w:cs="Segoe UI"/>
+          <w:b/>
+          <w:bCs/>
+          <w:color w:val="24292E"/>
+          <w:sz w:val="21"/>
+          <w:szCs w:val="21"/>
+        </w:rPr>
+        <w:t>show hammer</w:t>
+      </w:r>
+      <w:r>
+        <w:rPr>
+          <w:rFonts w:ascii="Segoe UI" w:eastAsia="Times New Roman" w:hAnsi="Segoe UI" w:cs="Segoe UI"/>
+          <w:color w:val="24292E"/>
+          <w:sz w:val="21"/>
+          <w:szCs w:val="21"/>
+        </w:rPr>
+        <w:t>&gt;</w:t>
+      </w:r>
+    </w:p>
+    <w:p>
+      <w:pPr>
+        <w:pStyle w:val="ListParagraph"/>
         <w:numPr>
           <w:ilvl w:val="0"/>
           <w:numId w:val="5"/>
         </w:numPr>
         <w:shd w:val="clear" w:color="auto" w:fill="FFFFFF"/>
-        <w:spacing w:before="100" w:beforeAutospacing="1" w:after="100" w:afterAutospacing="1" w:line="240" w:lineRule="auto"/>
-        <w:rPr>
-          <w:rFonts w:ascii="Segoe UI" w:eastAsia="Times New Roman" w:hAnsi="Segoe UI" w:cs="Segoe UI"/>
-          <w:color w:val="24292E"/>
-          <w:sz w:val="21"/>
-          <w:szCs w:val="21"/>
-        </w:rPr>
-      </w:pPr>
-      <w:r>
-        <w:rPr>
-          <w:rFonts w:ascii="Segoe UI" w:eastAsia="Times New Roman" w:hAnsi="Segoe UI" w:cs="Segoe UI"/>
-          <w:color w:val="24292E"/>
-          <w:sz w:val="21"/>
-          <w:szCs w:val="21"/>
-        </w:rPr>
-        <w:t>I'd like to encourage you to think of PowerShell as your Swiss Army Knife, but one where you can just add your own blades over time</w:t>
-      </w:r>
-    </w:p>
-    <w:p>
-      <w:pPr>
+        <w:spacing w:after="240" w:line="240" w:lineRule="auto"/>
+        <w:rPr>
+          <w:rFonts w:ascii="Segoe UI" w:eastAsia="Times New Roman" w:hAnsi="Segoe UI" w:cs="Segoe UI"/>
+          <w:color w:val="24292E"/>
+          <w:sz w:val="21"/>
+          <w:szCs w:val="21"/>
+        </w:rPr>
+      </w:pPr>
+      <w:r>
+        <w:rPr>
+          <w:rFonts w:ascii="Segoe UI" w:eastAsia="Times New Roman" w:hAnsi="Segoe UI" w:cs="Segoe UI"/>
+          <w:color w:val="24292E"/>
+          <w:sz w:val="21"/>
+          <w:szCs w:val="21"/>
+        </w:rPr>
+        <w:t>"When all you have is a hammer, every problem looks like a nail."</w:t>
+      </w:r>
+      <w:r>
+        <w:rPr>
+          <w:rFonts w:ascii="Segoe UI" w:eastAsia="Times New Roman" w:hAnsi="Segoe UI" w:cs="Segoe UI"/>
+          <w:color w:val="24292E"/>
+          <w:sz w:val="21"/>
+          <w:szCs w:val="21"/>
+        </w:rPr>
+        <w:t xml:space="preserve"> – not only one purpose!</w:t>
+      </w:r>
+    </w:p>
+    <w:p>
+      <w:pPr>
+        <w:pStyle w:val="ListParagraph"/>
         <w:numPr>
           <w:ilvl w:val="0"/>
           <w:numId w:val="5"/>
         </w:numPr>
         <w:shd w:val="clear" w:color="auto" w:fill="FFFFFF"/>
-        <w:spacing w:before="60" w:after="100" w:afterAutospacing="1" w:line="240" w:lineRule="auto"/>
-        <w:rPr>
-          <w:rFonts w:ascii="Segoe UI" w:eastAsia="Times New Roman" w:hAnsi="Segoe UI" w:cs="Segoe UI"/>
-          <w:color w:val="24292E"/>
-          <w:sz w:val="21"/>
-          <w:szCs w:val="21"/>
-        </w:rPr>
-      </w:pPr>
-      <w:r>
-        <w:rPr>
-          <w:rFonts w:ascii="Segoe UI" w:eastAsia="Times New Roman" w:hAnsi="Segoe UI" w:cs="Segoe UI"/>
-          <w:color w:val="24292E"/>
-          <w:sz w:val="21"/>
-          <w:szCs w:val="21"/>
-        </w:rPr>
-        <w:t>This is true of all scripting languages, but PowerShell brings a lot of great stuff along with it</w:t>
+        <w:spacing w:after="240" w:line="240" w:lineRule="auto"/>
+        <w:rPr>
+          <w:rFonts w:ascii="Segoe UI" w:eastAsia="Times New Roman" w:hAnsi="Segoe UI" w:cs="Segoe UI"/>
+          <w:color w:val="24292E"/>
+          <w:sz w:val="21"/>
+          <w:szCs w:val="21"/>
+        </w:rPr>
+      </w:pPr>
+      <w:r>
+        <w:rPr>
+          <w:rFonts w:ascii="Segoe UI" w:eastAsia="Times New Roman" w:hAnsi="Segoe UI" w:cs="Segoe UI"/>
+          <w:color w:val="24292E"/>
+          <w:sz w:val="21"/>
+          <w:szCs w:val="21"/>
+        </w:rPr>
+        <w:t>I'd like to encourage you to think of PowerShell as your Swiss Army Knife</w:t>
+      </w:r>
+      <w:r>
+        <w:rPr>
+          <w:rFonts w:ascii="Segoe UI" w:eastAsia="Times New Roman" w:hAnsi="Segoe UI" w:cs="Segoe UI"/>
+          <w:color w:val="24292E"/>
+          <w:sz w:val="21"/>
+          <w:szCs w:val="21"/>
+        </w:rPr>
+        <w:t xml:space="preserve"> because you can use it to solve all kinds of problems </w:t>
+      </w:r>
+      <w:r>
+        <w:rPr>
+          <w:rFonts w:ascii="Segoe UI" w:eastAsia="Times New Roman" w:hAnsi="Segoe UI" w:cs="Segoe UI"/>
+          <w:color w:val="24292E"/>
+          <w:sz w:val="21"/>
+          <w:szCs w:val="21"/>
+        </w:rPr>
+        <w:t>right now</w:t>
+      </w:r>
+      <w:r>
+        <w:rPr>
+          <w:rFonts w:ascii="Segoe UI" w:eastAsia="Times New Roman" w:hAnsi="Segoe UI" w:cs="Segoe UI"/>
+          <w:color w:val="24292E"/>
+          <w:sz w:val="21"/>
+          <w:szCs w:val="21"/>
+        </w:rPr>
+        <w:t>, but one where you can just add your own blades over time</w:t>
+      </w:r>
+      <w:r>
+        <w:rPr>
+          <w:rFonts w:ascii="Segoe UI" w:eastAsia="Times New Roman" w:hAnsi="Segoe UI" w:cs="Segoe UI"/>
+          <w:color w:val="24292E"/>
+          <w:sz w:val="21"/>
+          <w:szCs w:val="21"/>
+        </w:rPr>
+        <w:t xml:space="preserve"> to satisfy your and your organizations’ needs.</w:t>
       </w:r>
       <w:r>
         <w:rPr>
@@ -954,7 +852,43 @@
           <w:sz w:val="21"/>
           <w:szCs w:val="21"/>
         </w:rPr>
-        <w:t>Back in the 2012, Miami-Dade County (MDC) needed to put together an automated workflow for data flowing in and out of EnergyCAP. This workflow included:</w:t>
+        <w:t>Back in 2012, Miami-Dade County (MDC)</w:t>
+      </w:r>
+      <w:r>
+        <w:rPr>
+          <w:rFonts w:ascii="Segoe UI" w:eastAsia="Times New Roman" w:hAnsi="Segoe UI" w:cs="Segoe UI"/>
+          <w:color w:val="24292E"/>
+          <w:sz w:val="21"/>
+          <w:szCs w:val="21"/>
+        </w:rPr>
+        <w:t xml:space="preserve"> government</w:t>
+      </w:r>
+      <w:r>
+        <w:rPr>
+          <w:rFonts w:ascii="Segoe UI" w:eastAsia="Times New Roman" w:hAnsi="Segoe UI" w:cs="Segoe UI"/>
+          <w:color w:val="24292E"/>
+          <w:sz w:val="21"/>
+          <w:szCs w:val="21"/>
+        </w:rPr>
+        <w:t xml:space="preserve"> needed to put together an automated workflow </w:t>
+      </w:r>
+      <w:r>
+        <w:rPr>
+          <w:rFonts w:ascii="Segoe UI" w:eastAsia="Times New Roman" w:hAnsi="Segoe UI" w:cs="Segoe UI"/>
+          <w:color w:val="24292E"/>
+          <w:sz w:val="21"/>
+          <w:szCs w:val="21"/>
+        </w:rPr>
+        <w:t xml:space="preserve">to keep </w:t>
+      </w:r>
+      <w:r>
+        <w:rPr>
+          <w:rFonts w:ascii="Segoe UI" w:eastAsia="Times New Roman" w:hAnsi="Segoe UI" w:cs="Segoe UI"/>
+          <w:color w:val="24292E"/>
+          <w:sz w:val="21"/>
+          <w:szCs w:val="21"/>
+        </w:rPr>
+        <w:t>data flowing in and out of EnergyCAP. This workflow included:</w:t>
       </w:r>
     </w:p>
     <w:p>
@@ -979,7 +913,7 @@
           <w:sz w:val="21"/>
           <w:szCs w:val="21"/>
         </w:rPr>
-        <w:t>Supporting 2 environments (Test and Production)</w:t>
+        <w:t>File system manipulation</w:t>
       </w:r>
     </w:p>
     <w:p>
@@ -1004,7 +938,7 @@
           <w:sz w:val="21"/>
           <w:szCs w:val="21"/>
         </w:rPr>
-        <w:t>Importing bills from an EDI format</w:t>
+        <w:t>Executing multiple EXEs that transformed accounting data and accepted input parameters</w:t>
       </w:r>
     </w:p>
     <w:p>
@@ -1029,7 +963,7 @@
           <w:sz w:val="21"/>
           <w:szCs w:val="21"/>
         </w:rPr>
-        <w:t>Executing 4 custom A/P interfaces and verifying the results</w:t>
+        <w:t>Querying SQL server databases</w:t>
       </w:r>
     </w:p>
     <w:p>
@@ -1054,7 +988,7 @@
           <w:sz w:val="21"/>
           <w:szCs w:val="21"/>
         </w:rPr>
-        <w:t>Setting bill flags on the new bills</w:t>
+        <w:t>Making REST API calls</w:t>
       </w:r>
     </w:p>
     <w:p>
@@ -1079,7 +1013,7 @@
           <w:sz w:val="21"/>
           <w:szCs w:val="21"/>
         </w:rPr>
-        <w:t>Executing a legacy console app to audit the bills, later replaced with making API calls to a newer version of our software</w:t>
+        <w:t>Logging was required for all of these functions</w:t>
       </w:r>
     </w:p>
     <w:p>
@@ -1104,7 +1038,16 @@
           <w:sz w:val="21"/>
           <w:szCs w:val="21"/>
         </w:rPr>
-        <w:t>Logging was required for all of these functions, and they required file manipulation, dealing with JSON data, and even sending emails with summaries of the log.</w:t>
+        <w:t>E</w:t>
+      </w:r>
+      <w:r>
+        <w:rPr>
+          <w:rFonts w:ascii="Segoe UI" w:eastAsia="Times New Roman" w:hAnsi="Segoe UI" w:cs="Segoe UI"/>
+          <w:color w:val="24292E"/>
+          <w:sz w:val="21"/>
+          <w:szCs w:val="21"/>
+        </w:rPr>
+        <w:t>ven sending emails with summaries of the log</w:t>
       </w:r>
     </w:p>
     <w:p>
@@ -1166,7 +1109,91 @@
           <w:sz w:val="21"/>
           <w:szCs w:val="21"/>
         </w:rPr>
-        <w:t xml:space="preserve">One of our technical leads, Chris Houdeshell, recommended PowerShell as a solution to me and helped me get the project off and running. It was a successful project, </w:t>
+        <w:t xml:space="preserve">Did anybody attend </w:t>
+      </w:r>
+      <w:r>
+        <w:rPr>
+          <w:rFonts w:ascii="Segoe UI" w:eastAsia="Times New Roman" w:hAnsi="Segoe UI" w:cs="Segoe UI"/>
+          <w:color w:val="24292E"/>
+          <w:sz w:val="21"/>
+          <w:szCs w:val="21"/>
+        </w:rPr>
+        <w:t xml:space="preserve">Chris </w:t>
+      </w:r>
+      <w:r>
+        <w:rPr>
+          <w:rFonts w:ascii="Segoe UI" w:eastAsia="Times New Roman" w:hAnsi="Segoe UI" w:cs="Segoe UI"/>
+          <w:color w:val="24292E"/>
+          <w:sz w:val="21"/>
+          <w:szCs w:val="21"/>
+        </w:rPr>
+        <w:t xml:space="preserve">Houdeshell’s session yesterday, </w:t>
+      </w:r>
+      <w:r>
+        <w:rPr>
+          <w:rFonts w:ascii="Segoe UI" w:eastAsia="Times New Roman" w:hAnsi="Segoe UI" w:cs="Segoe UI"/>
+          <w:color w:val="24292E"/>
+          <w:sz w:val="21"/>
+          <w:szCs w:val="21"/>
+        </w:rPr>
+        <w:t>"Recovery by Design: A Postmortem Adventure"</w:t>
+      </w:r>
+      <w:r>
+        <w:rPr>
+          <w:rFonts w:ascii="Segoe UI" w:eastAsia="Times New Roman" w:hAnsi="Segoe UI" w:cs="Segoe UI"/>
+          <w:color w:val="24292E"/>
+          <w:sz w:val="21"/>
+          <w:szCs w:val="21"/>
+        </w:rPr>
+        <w:t xml:space="preserve">? </w:t>
+      </w:r>
+    </w:p>
+    <w:p>
+      <w:pPr>
+        <w:shd w:val="clear" w:color="auto" w:fill="FFFFFF"/>
+        <w:spacing w:after="240" w:line="240" w:lineRule="auto"/>
+        <w:rPr>
+          <w:rFonts w:ascii="Segoe UI" w:eastAsia="Times New Roman" w:hAnsi="Segoe UI" w:cs="Segoe UI"/>
+          <w:color w:val="24292E"/>
+          <w:sz w:val="21"/>
+          <w:szCs w:val="21"/>
+        </w:rPr>
+      </w:pPr>
+      <w:r>
+        <w:rPr>
+          <w:rFonts w:ascii="Segoe UI" w:eastAsia="Times New Roman" w:hAnsi="Segoe UI" w:cs="Segoe UI"/>
+          <w:color w:val="24292E"/>
+          <w:sz w:val="21"/>
+          <w:szCs w:val="21"/>
+        </w:rPr>
+        <w:t xml:space="preserve">Chris recommended PowerShell as a solution and helped me get the project off and running. It was a </w:t>
+      </w:r>
+      <w:r>
+        <w:rPr>
+          <w:rFonts w:ascii="Segoe UI" w:eastAsia="Times New Roman" w:hAnsi="Segoe UI" w:cs="Segoe UI"/>
+          <w:color w:val="24292E"/>
+          <w:sz w:val="21"/>
+          <w:szCs w:val="21"/>
+        </w:rPr>
+        <w:t xml:space="preserve">very </w:t>
+      </w:r>
+      <w:r>
+        <w:rPr>
+          <w:rFonts w:ascii="Segoe UI" w:eastAsia="Times New Roman" w:hAnsi="Segoe UI" w:cs="Segoe UI"/>
+          <w:color w:val="24292E"/>
+          <w:sz w:val="21"/>
+          <w:szCs w:val="21"/>
+        </w:rPr>
+        <w:t xml:space="preserve">successful project, </w:t>
+      </w:r>
+      <w:r>
+        <w:rPr>
+          <w:rFonts w:ascii="Segoe UI" w:eastAsia="Times New Roman" w:hAnsi="Segoe UI" w:cs="Segoe UI"/>
+          <w:color w:val="24292E"/>
+          <w:sz w:val="21"/>
+          <w:szCs w:val="21"/>
+        </w:rPr>
+        <w:t xml:space="preserve">and </w:t>
       </w:r>
       <w:r>
         <w:rPr>
@@ -1232,28 +1259,45 @@
           <w:sz w:val="21"/>
           <w:szCs w:val="21"/>
         </w:rPr>
-        <w:t>By the way, Chris is here at TechBash and presented "Recovery by Design: A Postmortem Adventure" yesterday. Hopefully you all enjoyed his presentation!</w:t>
-      </w:r>
-    </w:p>
-    <w:p>
-      <w:pPr>
-        <w:shd w:val="clear" w:color="auto" w:fill="FFFFFF"/>
-        <w:spacing w:after="240" w:line="240" w:lineRule="auto"/>
-        <w:rPr>
-          <w:rFonts w:ascii="Segoe UI" w:eastAsia="Times New Roman" w:hAnsi="Segoe UI" w:cs="Segoe UI"/>
-          <w:color w:val="24292E"/>
-          <w:sz w:val="21"/>
-          <w:szCs w:val="21"/>
-        </w:rPr>
-      </w:pPr>
-      <w:r>
-        <w:rPr>
-          <w:rFonts w:ascii="Segoe UI" w:eastAsia="Times New Roman" w:hAnsi="Segoe UI" w:cs="Segoe UI"/>
-          <w:color w:val="24292E"/>
-          <w:sz w:val="21"/>
-          <w:szCs w:val="21"/>
-        </w:rPr>
-        <w:t>Over the years, I've found more and more uses for PowerShell when automating repetitive tasks in my development work. Some examples are adding a library of time-saving functions to help me get around my repositories and EnergyCAP resources (which I will show you how to do), checking for frequently-occurring manual mistakes in report release ZIPs, interacting with external APIs, web scraping, managing credentials for my scripts, and a variety of other uses.</w:t>
+        <w:t>Not just valuable to EnergyCAP; valuable to me as a developer! O</w:t>
+      </w:r>
+      <w:r>
+        <w:rPr>
+          <w:rFonts w:ascii="Segoe UI" w:eastAsia="Times New Roman" w:hAnsi="Segoe UI" w:cs="Segoe UI"/>
+          <w:color w:val="24292E"/>
+          <w:sz w:val="21"/>
+          <w:szCs w:val="21"/>
+        </w:rPr>
+        <w:t>ver the years, I've found more and more uses for PowerShell when automating repetitive tasks in my development work. Some examples are adding a library of time-saving functions to help me get around my repositories and EnergyCAP resources, checking for mistakes</w:t>
+      </w:r>
+      <w:r>
+        <w:rPr>
+          <w:rFonts w:ascii="Segoe UI" w:eastAsia="Times New Roman" w:hAnsi="Segoe UI" w:cs="Segoe UI"/>
+          <w:color w:val="24292E"/>
+          <w:sz w:val="21"/>
+          <w:szCs w:val="21"/>
+        </w:rPr>
+        <w:t xml:space="preserve"> made in manual processes in in our team</w:t>
+      </w:r>
+      <w:r>
+        <w:rPr>
+          <w:rFonts w:ascii="Segoe UI" w:eastAsia="Times New Roman" w:hAnsi="Segoe UI" w:cs="Segoe UI"/>
+          <w:color w:val="24292E"/>
+          <w:sz w:val="21"/>
+          <w:szCs w:val="21"/>
+        </w:rPr>
+        <w:t>, interacting with external APIs, web scraping, managing credentials for my scripts</w:t>
+      </w:r>
+      <w:bookmarkStart w:id="0" w:name="_GoBack"/>
+      <w:bookmarkEnd w:id="0"/>
+      <w:r>
+        <w:rPr>
+          <w:rFonts w:ascii="Segoe UI" w:eastAsia="Times New Roman" w:hAnsi="Segoe UI" w:cs="Segoe UI"/>
+          <w:color w:val="24292E"/>
+          <w:sz w:val="21"/>
+          <w:szCs w:val="21"/>
+        </w:rPr>
+        <w:t>.</w:t>
       </w:r>
       <w:r>
         <w:rPr>
@@ -1920,101 +1964,18 @@
           <w:szCs w:val="32"/>
         </w:rPr>
         <w:lastRenderedPageBreak/>
-        <w:t>What is PowerShell?</w:t>
-      </w:r>
-    </w:p>
-    <w:p>
-      <w:pPr>
-        <w:numPr>
-          <w:ilvl w:val="0"/>
-          <w:numId w:val="9"/>
-        </w:numPr>
-        <w:shd w:val="clear" w:color="auto" w:fill="FFFFFF"/>
-        <w:spacing w:before="100" w:beforeAutospacing="1" w:after="100" w:afterAutospacing="1" w:line="240" w:lineRule="auto"/>
-        <w:rPr>
-          <w:rFonts w:ascii="Segoe UI" w:eastAsia="Times New Roman" w:hAnsi="Segoe UI" w:cs="Segoe UI"/>
-          <w:color w:val="24292E"/>
-          <w:sz w:val="21"/>
-          <w:szCs w:val="21"/>
-        </w:rPr>
-      </w:pPr>
-      <w:r>
-        <w:rPr>
-          <w:rFonts w:ascii="Segoe UI" w:eastAsia="Times New Roman" w:hAnsi="Segoe UI" w:cs="Segoe UI"/>
-          <w:color w:val="24292E"/>
-          <w:sz w:val="21"/>
-          <w:szCs w:val="21"/>
-        </w:rPr>
-        <w:t xml:space="preserve">Microsoft's reimagined command-line </w:t>
-      </w:r>
-      <w:r>
-        <w:rPr>
-          <w:rFonts w:ascii="Segoe UI" w:eastAsia="Times New Roman" w:hAnsi="Segoe UI" w:cs="Segoe UI"/>
-          <w:color w:val="24292E"/>
-          <w:sz w:val="21"/>
-          <w:szCs w:val="21"/>
-        </w:rPr>
-        <w:t xml:space="preserve">scripting </w:t>
-      </w:r>
-      <w:r>
-        <w:rPr>
-          <w:rFonts w:ascii="Segoe UI" w:eastAsia="Times New Roman" w:hAnsi="Segoe UI" w:cs="Segoe UI"/>
-          <w:color w:val="24292E"/>
-          <w:sz w:val="21"/>
-          <w:szCs w:val="21"/>
-        </w:rPr>
-        <w:t>interface for working with their technologies (successor to cmd.exe and VBScript)</w:t>
-      </w:r>
-    </w:p>
-    <w:p>
-      <w:pPr>
-        <w:numPr>
-          <w:ilvl w:val="0"/>
-          <w:numId w:val="9"/>
-        </w:numPr>
-        <w:shd w:val="clear" w:color="auto" w:fill="FFFFFF"/>
-        <w:spacing w:before="60" w:after="100" w:afterAutospacing="1" w:line="240" w:lineRule="auto"/>
-        <w:rPr>
-          <w:rFonts w:ascii="Segoe UI" w:eastAsia="Times New Roman" w:hAnsi="Segoe UI" w:cs="Segoe UI"/>
-          <w:color w:val="24292E"/>
-          <w:sz w:val="21"/>
-          <w:szCs w:val="21"/>
-        </w:rPr>
-      </w:pPr>
-      <w:r>
-        <w:rPr>
-          <w:rFonts w:ascii="Segoe UI" w:eastAsia="Times New Roman" w:hAnsi="Segoe UI" w:cs="Segoe UI"/>
-          <w:color w:val="24292E"/>
-          <w:sz w:val="21"/>
-          <w:szCs w:val="21"/>
-        </w:rPr>
-        <w:t>Like cmd.exe on steroids; includes everything I can think of from cmd.exe; access to system environment variables, directory navigation, execution of scripts, file I/O, interactions with RESTful APIs, PC administration, and much more.</w:t>
-      </w:r>
-    </w:p>
-    <w:p>
-      <w:pPr>
-        <w:shd w:val="clear" w:color="auto" w:fill="FFFFFF"/>
-        <w:spacing w:before="360" w:after="240" w:line="240" w:lineRule="auto"/>
-        <w:outlineLvl w:val="2"/>
+        <w:t xml:space="preserve">PowerShell </w:t>
+      </w:r>
+      <w:r>
         <w:rPr>
           <w:rFonts w:ascii="Segoe UI" w:eastAsia="Times New Roman" w:hAnsi="Segoe UI" w:cs="Segoe UI"/>
           <w:b/>
           <w:bCs/>
           <w:color w:val="24292E"/>
-          <w:sz w:val="26"/>
-          <w:szCs w:val="26"/>
-        </w:rPr>
-      </w:pPr>
-      <w:r>
-        <w:rPr>
-          <w:rFonts w:ascii="Segoe UI" w:eastAsia="Times New Roman" w:hAnsi="Segoe UI" w:cs="Segoe UI"/>
-          <w:b/>
-          <w:bCs/>
-          <w:color w:val="24292E"/>
-          <w:sz w:val="26"/>
-          <w:szCs w:val="26"/>
-        </w:rPr>
-        <w:t>PowerShell concepts</w:t>
+          <w:sz w:val="32"/>
+          <w:szCs w:val="32"/>
+        </w:rPr>
+        <w:t>Console Concepts</w:t>
       </w:r>
     </w:p>
     <w:p>
@@ -2234,26 +2195,51 @@
     <w:p>
       <w:pPr>
         <w:numPr>
-          <w:ilvl w:val="0"/>
+          <w:ilvl w:val="1"/>
           <w:numId w:val="13"/>
         </w:numPr>
         <w:shd w:val="clear" w:color="auto" w:fill="FFFFFF"/>
-        <w:spacing w:before="60" w:after="100" w:afterAutospacing="1" w:line="240" w:lineRule="auto"/>
-        <w:rPr>
-          <w:rFonts w:ascii="Segoe UI" w:eastAsia="Times New Roman" w:hAnsi="Segoe UI" w:cs="Segoe UI"/>
-          <w:color w:val="24292E"/>
-          <w:sz w:val="21"/>
-          <w:szCs w:val="21"/>
-        </w:rPr>
-      </w:pPr>
-      <w:r>
-        <w:rPr>
-          <w:rFonts w:ascii="Segoe UI" w:eastAsia="Times New Roman" w:hAnsi="Segoe UI" w:cs="Segoe UI"/>
-          <w:color w:val="24292E"/>
-          <w:sz w:val="21"/>
-          <w:szCs w:val="21"/>
-        </w:rPr>
-        <w:t>Cmdlets are built into PowerShell or installed along with programs you install or on-demand by you when you install a module</w:t>
+        <w:spacing w:before="100" w:beforeAutospacing="1" w:after="100" w:afterAutospacing="1" w:line="240" w:lineRule="auto"/>
+        <w:rPr>
+          <w:rFonts w:ascii="Segoe UI" w:eastAsia="Times New Roman" w:hAnsi="Segoe UI" w:cs="Segoe UI"/>
+          <w:color w:val="24292E"/>
+          <w:sz w:val="21"/>
+          <w:szCs w:val="21"/>
+        </w:rPr>
+      </w:pPr>
+      <w:r>
+        <w:rPr>
+          <w:rFonts w:ascii="Segoe UI" w:eastAsia="Times New Roman" w:hAnsi="Segoe UI" w:cs="Segoe UI"/>
+          <w:color w:val="24292E"/>
+          <w:sz w:val="21"/>
+          <w:szCs w:val="21"/>
+        </w:rPr>
+        <w:t>Analogous to command line programs in Linux like ls or grep</w:t>
+      </w:r>
+    </w:p>
+    <w:p>
+      <w:pPr>
+        <w:numPr>
+          <w:ilvl w:val="1"/>
+          <w:numId w:val="13"/>
+        </w:numPr>
+        <w:shd w:val="clear" w:color="auto" w:fill="FFFFFF"/>
+        <w:spacing w:before="100" w:beforeAutospacing="1" w:after="100" w:afterAutospacing="1" w:line="240" w:lineRule="auto"/>
+        <w:rPr>
+          <w:rFonts w:ascii="Segoe UI" w:eastAsia="Times New Roman" w:hAnsi="Segoe UI" w:cs="Segoe UI"/>
+          <w:color w:val="24292E"/>
+          <w:sz w:val="21"/>
+          <w:szCs w:val="21"/>
+        </w:rPr>
+      </w:pPr>
+      <w:r>
+        <w:rPr>
+          <w:rFonts w:ascii="Segoe UI" w:eastAsia="Times New Roman" w:hAnsi="Segoe UI" w:cs="Segoe UI"/>
+          <w:color w:val="24292E"/>
+          <w:sz w:val="21"/>
+          <w:szCs w:val="21"/>
+        </w:rPr>
+        <w:t>Cmdlets perform an action and/or return a value</w:t>
       </w:r>
     </w:p>
     <w:p>
@@ -2278,7 +2264,147 @@
           <w:sz w:val="21"/>
           <w:szCs w:val="21"/>
         </w:rPr>
-        <w:t>Cmdlets are different from PowerShell "functions" in that they are actually written in compiled .NET code, while functions are pure PowerShell syntax</w:t>
+        <w:t>Cmdlets are built into PowerShell</w:t>
+      </w:r>
+      <w:r>
+        <w:rPr>
+          <w:rFonts w:ascii="Segoe UI" w:eastAsia="Times New Roman" w:hAnsi="Segoe UI" w:cs="Segoe UI"/>
+          <w:color w:val="24292E"/>
+          <w:sz w:val="21"/>
+          <w:szCs w:val="21"/>
+        </w:rPr>
+        <w:t xml:space="preserve">, </w:t>
+      </w:r>
+      <w:r>
+        <w:rPr>
+          <w:rFonts w:ascii="Segoe UI" w:eastAsia="Times New Roman" w:hAnsi="Segoe UI" w:cs="Segoe UI"/>
+          <w:color w:val="24292E"/>
+          <w:sz w:val="21"/>
+          <w:szCs w:val="21"/>
+        </w:rPr>
+        <w:t xml:space="preserve">installed along with </w:t>
+      </w:r>
+      <w:r>
+        <w:rPr>
+          <w:rFonts w:ascii="Segoe UI" w:eastAsia="Times New Roman" w:hAnsi="Segoe UI" w:cs="Segoe UI"/>
+          <w:color w:val="24292E"/>
+          <w:sz w:val="21"/>
+          <w:szCs w:val="21"/>
+        </w:rPr>
+        <w:t xml:space="preserve">other apps </w:t>
+      </w:r>
+      <w:r>
+        <w:rPr>
+          <w:rFonts w:ascii="Segoe UI" w:eastAsia="Times New Roman" w:hAnsi="Segoe UI" w:cs="Segoe UI"/>
+          <w:color w:val="24292E"/>
+          <w:sz w:val="21"/>
+          <w:szCs w:val="21"/>
+        </w:rPr>
+        <w:t>you install</w:t>
+      </w:r>
+      <w:r>
+        <w:rPr>
+          <w:rFonts w:ascii="Segoe UI" w:eastAsia="Times New Roman" w:hAnsi="Segoe UI" w:cs="Segoe UI"/>
+          <w:color w:val="24292E"/>
+          <w:sz w:val="21"/>
+          <w:szCs w:val="21"/>
+        </w:rPr>
+        <w:t>,</w:t>
+      </w:r>
+      <w:r>
+        <w:rPr>
+          <w:rFonts w:ascii="Segoe UI" w:eastAsia="Times New Roman" w:hAnsi="Segoe UI" w:cs="Segoe UI"/>
+          <w:color w:val="24292E"/>
+          <w:sz w:val="21"/>
+          <w:szCs w:val="21"/>
+        </w:rPr>
+        <w:t xml:space="preserve"> </w:t>
+      </w:r>
+      <w:r>
+        <w:rPr>
+          <w:rFonts w:ascii="Segoe UI" w:eastAsia="Times New Roman" w:hAnsi="Segoe UI" w:cs="Segoe UI"/>
+          <w:color w:val="24292E"/>
+          <w:sz w:val="21"/>
+          <w:szCs w:val="21"/>
+        </w:rPr>
+        <w:t xml:space="preserve">or installed </w:t>
+      </w:r>
+      <w:r>
+        <w:rPr>
+          <w:rFonts w:ascii="Segoe UI" w:eastAsia="Times New Roman" w:hAnsi="Segoe UI" w:cs="Segoe UI"/>
+          <w:color w:val="24292E"/>
+          <w:sz w:val="21"/>
+          <w:szCs w:val="21"/>
+        </w:rPr>
+        <w:t>by you when you install a module</w:t>
+      </w:r>
+    </w:p>
+    <w:p>
+      <w:pPr>
+        <w:numPr>
+          <w:ilvl w:val="0"/>
+          <w:numId w:val="13"/>
+        </w:numPr>
+        <w:shd w:val="clear" w:color="auto" w:fill="FFFFFF"/>
+        <w:spacing w:before="60" w:after="100" w:afterAutospacing="1" w:line="240" w:lineRule="auto"/>
+        <w:rPr>
+          <w:rFonts w:ascii="Segoe UI" w:eastAsia="Times New Roman" w:hAnsi="Segoe UI" w:cs="Segoe UI"/>
+          <w:color w:val="24292E"/>
+          <w:sz w:val="21"/>
+          <w:szCs w:val="21"/>
+        </w:rPr>
+      </w:pPr>
+      <w:r>
+        <w:rPr>
+          <w:rFonts w:ascii="Segoe UI" w:eastAsia="Times New Roman" w:hAnsi="Segoe UI" w:cs="Segoe UI"/>
+          <w:color w:val="24292E"/>
+          <w:sz w:val="21"/>
+          <w:szCs w:val="21"/>
+        </w:rPr>
+        <w:t>Cmdlets are different from PowerShell "functions" in that they are actually written in compiled .NET code</w:t>
+      </w:r>
+      <w:r>
+        <w:rPr>
+          <w:rFonts w:ascii="Segoe UI" w:eastAsia="Times New Roman" w:hAnsi="Segoe UI" w:cs="Segoe UI"/>
+          <w:color w:val="24292E"/>
+          <w:sz w:val="21"/>
+          <w:szCs w:val="21"/>
+        </w:rPr>
+        <w:t xml:space="preserve"> using the PowerShell SDK</w:t>
+      </w:r>
+      <w:r>
+        <w:rPr>
+          <w:rFonts w:ascii="Segoe UI" w:eastAsia="Times New Roman" w:hAnsi="Segoe UI" w:cs="Segoe UI"/>
+          <w:color w:val="24292E"/>
+          <w:sz w:val="21"/>
+          <w:szCs w:val="21"/>
+        </w:rPr>
+        <w:t>, while functions are pure PowerShell syntax</w:t>
+      </w:r>
+    </w:p>
+    <w:p>
+      <w:pPr>
+        <w:numPr>
+          <w:ilvl w:val="1"/>
+          <w:numId w:val="13"/>
+        </w:numPr>
+        <w:shd w:val="clear" w:color="auto" w:fill="FFFFFF"/>
+        <w:spacing w:before="60" w:after="100" w:afterAutospacing="1" w:line="240" w:lineRule="auto"/>
+        <w:rPr>
+          <w:rFonts w:ascii="Segoe UI" w:eastAsia="Times New Roman" w:hAnsi="Segoe UI" w:cs="Segoe UI"/>
+          <w:color w:val="24292E"/>
+          <w:sz w:val="21"/>
+          <w:szCs w:val="21"/>
+        </w:rPr>
+      </w:pPr>
+      <w:r>
+        <w:rPr>
+          <w:rFonts w:ascii="Segoe UI" w:eastAsia="Times New Roman" w:hAnsi="Segoe UI" w:cs="Segoe UI"/>
+          <w:color w:val="24292E"/>
+          <w:sz w:val="21"/>
+          <w:szCs w:val="21"/>
+        </w:rPr>
+        <w:t>They both function the same in actual use</w:t>
       </w:r>
     </w:p>
     <w:p>
@@ -2299,7 +2425,25 @@
           <w:sz w:val="21"/>
           <w:szCs w:val="21"/>
         </w:rPr>
-        <w:t>Structure of the commands is "Verb-Noun"</w:t>
+        <w:t xml:space="preserve">Structure of the commands </w:t>
+      </w:r>
+      <w:r>
+        <w:rPr>
+          <w:rFonts w:ascii="Segoe UI" w:eastAsia="Times New Roman" w:hAnsi="Segoe UI" w:cs="Segoe UI"/>
+          <w:color w:val="24292E"/>
+          <w:sz w:val="21"/>
+          <w:szCs w:val="21"/>
+        </w:rPr>
+        <w:t>should always be</w:t>
+      </w:r>
+      <w:r>
+        <w:rPr>
+          <w:rFonts w:ascii="Segoe UI" w:eastAsia="Times New Roman" w:hAnsi="Segoe UI" w:cs="Segoe UI"/>
+          <w:color w:val="24292E"/>
+          <w:sz w:val="21"/>
+          <w:szCs w:val="21"/>
+        </w:rPr>
+        <w:t xml:space="preserve"> "Verb-Noun"</w:t>
       </w:r>
     </w:p>
     <w:p>
@@ -2320,7 +2464,7 @@
           <w:sz w:val="21"/>
           <w:szCs w:val="21"/>
         </w:rPr>
-        <w:t>E.g </w:t>
+        <w:t>E.g. </w:t>
       </w:r>
       <w:r>
         <w:rPr>
@@ -2329,16 +2473,16 @@
           <w:sz w:val="20"/>
           <w:szCs w:val="20"/>
         </w:rPr>
-        <w:t>Get-Verb</w:t>
-      </w:r>
-      <w:r>
-        <w:rPr>
-          <w:rFonts w:ascii="Segoe UI" w:eastAsia="Times New Roman" w:hAnsi="Segoe UI" w:cs="Segoe UI"/>
-          <w:color w:val="24292E"/>
-          <w:sz w:val="21"/>
-          <w:szCs w:val="21"/>
-        </w:rPr>
-        <w:t> gets a list of verbs approved for use in PowerShell commands. As you will see, I'm not very consistent with my naming schemes, but hey, I'm getting better.</w:t>
+        <w:t>Get-Command</w:t>
+      </w:r>
+      <w:r>
+        <w:rPr>
+          <w:rFonts w:ascii="Segoe UI" w:eastAsia="Times New Roman" w:hAnsi="Segoe UI" w:cs="Segoe UI"/>
+          <w:color w:val="24292E"/>
+          <w:sz w:val="21"/>
+          <w:szCs w:val="21"/>
+        </w:rPr>
+        <w:t> will get you all the available commands in the PowerShell ecosystem. Includes Windows cmdlets, 3rd-party cmdlets, and your custom functions.</w:t>
       </w:r>
     </w:p>
     <w:p>
@@ -2380,16 +2524,16 @@
           <w:sz w:val="20"/>
           <w:szCs w:val="20"/>
         </w:rPr>
-        <w:t>Get-Command</w:t>
-      </w:r>
-      <w:r>
-        <w:rPr>
-          <w:rFonts w:ascii="Segoe UI" w:eastAsia="Times New Roman" w:hAnsi="Segoe UI" w:cs="Segoe UI"/>
-          <w:color w:val="24292E"/>
-          <w:sz w:val="21"/>
-          <w:szCs w:val="21"/>
-        </w:rPr>
-        <w:t> will get you all the available commands in the PowerShell ecosystem. Includes Windows cmdlets, 3rd-party cmdlets, and your custom functions.</w:t>
+        <w:t>Get-Help</w:t>
+      </w:r>
+      <w:r>
+        <w:rPr>
+          <w:rFonts w:ascii="Segoe UI" w:eastAsia="Times New Roman" w:hAnsi="Segoe UI" w:cs="Segoe UI"/>
+          <w:color w:val="24292E"/>
+          <w:sz w:val="21"/>
+          <w:szCs w:val="21"/>
+        </w:rPr>
+        <w:t> gets help documentation for the provided commandlet</w:t>
       </w:r>
     </w:p>
     <w:p>
@@ -2422,7 +2566,7 @@
           <w:sz w:val="21"/>
           <w:szCs w:val="21"/>
         </w:rPr>
-        <w:t>E.g. </w:t>
+        <w:t>E.g </w:t>
       </w:r>
       <w:r>
         <w:rPr>
@@ -2431,16 +2575,16 @@
           <w:sz w:val="20"/>
           <w:szCs w:val="20"/>
         </w:rPr>
-        <w:t>Get-Help</w:t>
-      </w:r>
-      <w:r>
-        <w:rPr>
-          <w:rFonts w:ascii="Segoe UI" w:eastAsia="Times New Roman" w:hAnsi="Segoe UI" w:cs="Segoe UI"/>
-          <w:color w:val="24292E"/>
-          <w:sz w:val="21"/>
-          <w:szCs w:val="21"/>
-        </w:rPr>
-        <w:t> gets help documentation for the provided commandlet</w:t>
+        <w:t>Get-Verb</w:t>
+      </w:r>
+      <w:r>
+        <w:rPr>
+          <w:rFonts w:ascii="Segoe UI" w:eastAsia="Times New Roman" w:hAnsi="Segoe UI" w:cs="Segoe UI"/>
+          <w:color w:val="24292E"/>
+          <w:sz w:val="21"/>
+          <w:szCs w:val="21"/>
+        </w:rPr>
+        <w:t> gets a list of verbs approved for use in PowerShell commands. As you will see, I'm not very consistent with my naming schemes, but hey, I'm getting better.</w:t>
       </w:r>
     </w:p>
     <w:p>
@@ -2678,6 +2822,7 @@
           <w:sz w:val="21"/>
           <w:szCs w:val="21"/>
         </w:rPr>
+        <w:lastRenderedPageBreak/>
         <w:t>aliases</w:t>
       </w:r>
     </w:p>
@@ -2893,6 +3038,11 @@
     </w:p>
     <w:p>
       <w:pPr>
+        <w:pStyle w:val="ListParagraph"/>
+        <w:numPr>
+          <w:ilvl w:val="0"/>
+          <w:numId w:val="15"/>
+        </w:numPr>
         <w:shd w:val="clear" w:color="auto" w:fill="FFFFFF"/>
         <w:spacing w:after="240" w:line="240" w:lineRule="auto"/>
         <w:rPr>
@@ -2909,7 +3059,94 @@
           <w:sz w:val="21"/>
           <w:szCs w:val="21"/>
         </w:rPr>
+        <w:t>Show variable mutation in console</w:t>
+      </w:r>
+    </w:p>
+    <w:p>
+      <w:pPr>
+        <w:pStyle w:val="ListParagraph"/>
+        <w:numPr>
+          <w:ilvl w:val="0"/>
+          <w:numId w:val="15"/>
+        </w:numPr>
+        <w:shd w:val="clear" w:color="auto" w:fill="FFFFFF"/>
+        <w:spacing w:after="240" w:line="240" w:lineRule="auto"/>
+        <w:rPr>
+          <w:rFonts w:ascii="Segoe UI" w:eastAsia="Times New Roman" w:hAnsi="Segoe UI" w:cs="Segoe UI"/>
+          <w:color w:val="24292E"/>
+          <w:sz w:val="21"/>
+          <w:szCs w:val="21"/>
+        </w:rPr>
+      </w:pPr>
+      <w:r>
+        <w:rPr>
+          <w:rFonts w:ascii="Segoe UI" w:eastAsia="Times New Roman" w:hAnsi="Segoe UI" w:cs="Segoe UI"/>
+          <w:color w:val="24292E"/>
+          <w:sz w:val="21"/>
+          <w:szCs w:val="21"/>
+        </w:rPr>
         <w:t>Here's how you initialize typed variables: [string], [xml]</w:t>
+      </w:r>
+    </w:p>
+    <w:p>
+      <w:pPr>
+        <w:pStyle w:val="ListParagraph"/>
+        <w:numPr>
+          <w:ilvl w:val="0"/>
+          <w:numId w:val="15"/>
+        </w:numPr>
+        <w:shd w:val="clear" w:color="auto" w:fill="FFFFFF"/>
+        <w:spacing w:after="0" w:line="240" w:lineRule="auto"/>
+        <w:rPr>
+          <w:rFonts w:ascii="Segoe UI" w:eastAsia="Times New Roman" w:hAnsi="Segoe UI" w:cs="Segoe UI"/>
+          <w:color w:val="24292E"/>
+          <w:sz w:val="21"/>
+          <w:szCs w:val="21"/>
+        </w:rPr>
+      </w:pPr>
+      <w:r>
+        <w:rPr>
+          <w:rFonts w:ascii="Segoe UI" w:eastAsia="Times New Roman" w:hAnsi="Segoe UI" w:cs="Segoe UI"/>
+          <w:color w:val="24292E"/>
+          <w:sz w:val="21"/>
+          <w:szCs w:val="21"/>
+        </w:rPr>
+        <w:t>What are my available variables? Use </w:t>
+      </w:r>
+      <w:r>
+        <w:rPr>
+          <w:rFonts w:ascii="Consolas" w:eastAsia="Times New Roman" w:hAnsi="Consolas" w:cs="Courier New"/>
+          <w:color w:val="24292E"/>
+          <w:sz w:val="20"/>
+          <w:szCs w:val="20"/>
+        </w:rPr>
+        <w:t xml:space="preserve">Get-Variable. </w:t>
+      </w:r>
+    </w:p>
+    <w:p>
+      <w:pPr>
+        <w:pStyle w:val="ListParagraph"/>
+        <w:numPr>
+          <w:ilvl w:val="1"/>
+          <w:numId w:val="15"/>
+        </w:numPr>
+        <w:shd w:val="clear" w:color="auto" w:fill="FFFFFF"/>
+        <w:spacing w:before="100" w:beforeAutospacing="1" w:after="100" w:afterAutospacing="1" w:line="240" w:lineRule="auto"/>
+        <w:rPr>
+          <w:rFonts w:ascii="Segoe UI" w:eastAsia="Times New Roman" w:hAnsi="Segoe UI" w:cs="Segoe UI"/>
+          <w:color w:val="24292E"/>
+          <w:sz w:val="21"/>
+          <w:szCs w:val="21"/>
+        </w:rPr>
+      </w:pPr>
+      <w:r>
+        <w:rPr>
+          <w:rFonts w:ascii="Segoe UI" w:eastAsia="Times New Roman" w:hAnsi="Segoe UI" w:cs="Segoe UI"/>
+          <w:color w:val="24292E"/>
+          <w:sz w:val="21"/>
+          <w:szCs w:val="21"/>
+        </w:rPr>
+        <w:t>NOTE: I am using a PS Profile, so I have a lot more variables that you likely will.</w:t>
       </w:r>
     </w:p>
     <w:p>
@@ -2919,284 +3156,30 @@
         <w:ind w:firstLine="720"/>
         <w:rPr>
           <w:rFonts w:ascii="Segoe UI" w:eastAsia="Times New Roman" w:hAnsi="Segoe UI" w:cs="Segoe UI"/>
-          <w:color w:val="24292E"/>
-          <w:sz w:val="21"/>
-          <w:szCs w:val="21"/>
-        </w:rPr>
-      </w:pPr>
-      <w:r>
-        <w:rPr>
-          <w:rFonts w:ascii="Segoe UI" w:eastAsia="Times New Roman" w:hAnsi="Segoe UI" w:cs="Segoe UI"/>
           <w:b/>
           <w:bCs/>
           <w:color w:val="24292E"/>
           <w:sz w:val="21"/>
           <w:szCs w:val="21"/>
         </w:rPr>
+      </w:pPr>
+      <w:r>
+        <w:rPr>
+          <w:rFonts w:ascii="Segoe UI" w:eastAsia="Times New Roman" w:hAnsi="Segoe UI" w:cs="Segoe UI"/>
+          <w:b/>
+          <w:bCs/>
+          <w:color w:val="24292E"/>
+          <w:sz w:val="21"/>
+          <w:szCs w:val="21"/>
+        </w:rPr>
         <w:t>DEMO: XML contained in cd_catalog.xml</w:t>
       </w:r>
     </w:p>
     <w:p>
       <w:pPr>
         <w:shd w:val="clear" w:color="auto" w:fill="FFFFFF"/>
-        <w:spacing w:after="0" w:line="240" w:lineRule="auto"/>
-        <w:rPr>
-          <w:rFonts w:ascii="Segoe UI" w:eastAsia="Times New Roman" w:hAnsi="Segoe UI" w:cs="Segoe UI"/>
-          <w:color w:val="24292E"/>
-          <w:sz w:val="21"/>
-          <w:szCs w:val="21"/>
-        </w:rPr>
-      </w:pPr>
-      <w:r>
-        <w:rPr>
-          <w:rFonts w:ascii="Segoe UI" w:eastAsia="Times New Roman" w:hAnsi="Segoe UI" w:cs="Segoe UI"/>
-          <w:color w:val="24292E"/>
-          <w:sz w:val="21"/>
-          <w:szCs w:val="21"/>
-        </w:rPr>
-        <w:t>What are my available variables? Use </w:t>
-      </w:r>
-      <w:r>
-        <w:rPr>
-          <w:rFonts w:ascii="Consolas" w:eastAsia="Times New Roman" w:hAnsi="Consolas" w:cs="Courier New"/>
-          <w:color w:val="24292E"/>
-          <w:sz w:val="20"/>
-          <w:szCs w:val="20"/>
-        </w:rPr>
-        <w:t>Get-Variable</w:t>
-      </w:r>
-      <w:r>
-        <w:rPr>
-          <w:rFonts w:ascii="Consolas" w:eastAsia="Times New Roman" w:hAnsi="Consolas" w:cs="Courier New"/>
-          <w:color w:val="24292E"/>
-          <w:sz w:val="20"/>
-          <w:szCs w:val="20"/>
-        </w:rPr>
-        <w:t xml:space="preserve">. </w:t>
-      </w:r>
-    </w:p>
-    <w:p>
-      <w:pPr>
-        <w:shd w:val="clear" w:color="auto" w:fill="FFFFFF"/>
-        <w:spacing w:before="100" w:beforeAutospacing="1" w:after="100" w:afterAutospacing="1" w:line="240" w:lineRule="auto"/>
-        <w:rPr>
-          <w:rFonts w:ascii="Segoe UI" w:eastAsia="Times New Roman" w:hAnsi="Segoe UI" w:cs="Segoe UI"/>
-          <w:color w:val="24292E"/>
-          <w:sz w:val="21"/>
-          <w:szCs w:val="21"/>
-        </w:rPr>
-      </w:pPr>
-      <w:r>
-        <w:rPr>
-          <w:rFonts w:ascii="Segoe UI" w:eastAsia="Times New Roman" w:hAnsi="Segoe UI" w:cs="Segoe UI"/>
-          <w:color w:val="24292E"/>
-          <w:sz w:val="21"/>
-          <w:szCs w:val="21"/>
-        </w:rPr>
-        <w:t>NOTE: I am using a PS Profile, so I have a lot more variables that you likely will.</w:t>
-      </w:r>
-    </w:p>
-    <w:p>
-      <w:pPr>
-        <w:numPr>
-          <w:ilvl w:val="0"/>
-          <w:numId w:val="16"/>
-        </w:numPr>
-        <w:shd w:val="clear" w:color="auto" w:fill="FFFFFF"/>
-        <w:spacing w:before="100" w:beforeAutospacing="1" w:after="100" w:afterAutospacing="1" w:line="240" w:lineRule="auto"/>
-        <w:rPr>
-          <w:rFonts w:ascii="Segoe UI" w:eastAsia="Times New Roman" w:hAnsi="Segoe UI" w:cs="Segoe UI"/>
-          <w:color w:val="24292E"/>
-          <w:sz w:val="21"/>
-          <w:szCs w:val="21"/>
-        </w:rPr>
-      </w:pPr>
-      <w:r>
-        <w:rPr>
-          <w:rFonts w:ascii="Segoe UI" w:eastAsia="Times New Roman" w:hAnsi="Segoe UI" w:cs="Segoe UI"/>
-          <w:color w:val="24292E"/>
-          <w:sz w:val="21"/>
-          <w:szCs w:val="21"/>
-        </w:rPr>
-        <w:t>script files</w:t>
-      </w:r>
-    </w:p>
-    <w:p>
-      <w:pPr>
-        <w:shd w:val="clear" w:color="auto" w:fill="FFFFFF"/>
-        <w:spacing w:after="240" w:line="240" w:lineRule="auto"/>
-        <w:rPr>
-          <w:rFonts w:ascii="Segoe UI" w:eastAsia="Times New Roman" w:hAnsi="Segoe UI" w:cs="Segoe UI"/>
-          <w:color w:val="24292E"/>
-          <w:sz w:val="21"/>
-          <w:szCs w:val="21"/>
-        </w:rPr>
-      </w:pPr>
-      <w:r>
-        <w:rPr>
-          <w:rFonts w:ascii="Segoe UI" w:eastAsia="Times New Roman" w:hAnsi="Segoe UI" w:cs="Segoe UI"/>
-          <w:color w:val="24292E"/>
-          <w:sz w:val="21"/>
-          <w:szCs w:val="21"/>
-        </w:rPr>
-        <w:t>Don't type it out every time!</w:t>
-      </w:r>
-    </w:p>
-    <w:p>
-      <w:pPr>
-        <w:shd w:val="clear" w:color="auto" w:fill="FFFFFF"/>
-        <w:spacing w:after="240" w:line="240" w:lineRule="auto"/>
-        <w:rPr>
-          <w:rFonts w:ascii="Segoe UI" w:eastAsia="Times New Roman" w:hAnsi="Segoe UI" w:cs="Segoe UI"/>
-          <w:color w:val="24292E"/>
-          <w:sz w:val="21"/>
-          <w:szCs w:val="21"/>
-        </w:rPr>
-      </w:pPr>
-      <w:r>
-        <w:rPr>
-          <w:rFonts w:ascii="Segoe UI" w:eastAsia="Times New Roman" w:hAnsi="Segoe UI" w:cs="Segoe UI"/>
-          <w:color w:val="24292E"/>
-          <w:sz w:val="21"/>
-          <w:szCs w:val="21"/>
-        </w:rPr>
-        <w:t>PowerShell scripts are stored in files with a "*.ps1" suffix. They may have code for a single function, or they may be libraries of functions</w:t>
-      </w:r>
-      <w:r>
-        <w:rPr>
-          <w:rFonts w:ascii="Segoe UI" w:eastAsia="Times New Roman" w:hAnsi="Segoe UI" w:cs="Segoe UI"/>
-          <w:color w:val="24292E"/>
-          <w:sz w:val="21"/>
-          <w:szCs w:val="21"/>
-        </w:rPr>
-        <w:t>, or complex scripts filled with business logic</w:t>
-      </w:r>
-      <w:r>
-        <w:rPr>
-          <w:rFonts w:ascii="Segoe UI" w:eastAsia="Times New Roman" w:hAnsi="Segoe UI" w:cs="Segoe UI"/>
-          <w:color w:val="24292E"/>
-          <w:sz w:val="21"/>
-          <w:szCs w:val="21"/>
-        </w:rPr>
-        <w:t>.</w:t>
-      </w:r>
-    </w:p>
-    <w:p>
-      <w:pPr>
-        <w:shd w:val="clear" w:color="auto" w:fill="FFFFFF"/>
-        <w:spacing w:after="240" w:line="240" w:lineRule="auto"/>
-        <w:rPr>
-          <w:rFonts w:ascii="Segoe UI" w:eastAsia="Times New Roman" w:hAnsi="Segoe UI" w:cs="Segoe UI"/>
-          <w:color w:val="24292E"/>
-          <w:sz w:val="21"/>
-          <w:szCs w:val="21"/>
-        </w:rPr>
-      </w:pPr>
-      <w:r>
-        <w:rPr>
-          <w:rFonts w:ascii="Segoe UI" w:eastAsia="Times New Roman" w:hAnsi="Segoe UI" w:cs="Segoe UI"/>
-          <w:color w:val="24292E"/>
-          <w:sz w:val="21"/>
-          <w:szCs w:val="21"/>
-        </w:rPr>
-        <w:t>You can pass parameters to PS1 files, you can even make them mandatory</w:t>
-      </w:r>
-    </w:p>
-    <w:p>
-      <w:pPr>
-        <w:shd w:val="clear" w:color="auto" w:fill="FFFFFF"/>
-        <w:spacing w:after="0" w:line="240" w:lineRule="auto"/>
-        <w:rPr>
-          <w:rFonts w:ascii="Segoe UI" w:eastAsia="Times New Roman" w:hAnsi="Segoe UI" w:cs="Segoe UI"/>
-          <w:color w:val="24292E"/>
-          <w:sz w:val="21"/>
-          <w:szCs w:val="21"/>
-        </w:rPr>
-      </w:pPr>
-      <w:r>
-        <w:rPr>
-          <w:rFonts w:ascii="Consolas" w:eastAsia="Times New Roman" w:hAnsi="Consolas" w:cs="Courier New"/>
-          <w:color w:val="24292E"/>
-          <w:sz w:val="20"/>
-          <w:szCs w:val="20"/>
-        </w:rPr>
-        <w:t>[Parameter(Mandatory = $true)]</w:t>
-      </w:r>
-    </w:p>
-    <w:p>
-      <w:pPr>
-        <w:numPr>
-          <w:ilvl w:val="0"/>
-          <w:numId w:val="17"/>
-        </w:numPr>
-        <w:shd w:val="clear" w:color="auto" w:fill="FFFFFF"/>
-        <w:spacing w:before="100" w:beforeAutospacing="1" w:after="100" w:afterAutospacing="1" w:line="240" w:lineRule="auto"/>
-        <w:rPr>
-          <w:rFonts w:ascii="Segoe UI" w:eastAsia="Times New Roman" w:hAnsi="Segoe UI" w:cs="Segoe UI"/>
-          <w:color w:val="24292E"/>
-          <w:sz w:val="21"/>
-          <w:szCs w:val="21"/>
-        </w:rPr>
-      </w:pPr>
-      <w:r>
-        <w:rPr>
-          <w:rFonts w:ascii="Segoe UI" w:eastAsia="Times New Roman" w:hAnsi="Segoe UI" w:cs="Segoe UI"/>
-          <w:color w:val="24292E"/>
-          <w:sz w:val="21"/>
-          <w:szCs w:val="21"/>
-        </w:rPr>
-        <w:t>functions</w:t>
-      </w:r>
-    </w:p>
-    <w:p>
-      <w:pPr>
-        <w:shd w:val="clear" w:color="auto" w:fill="FFFFFF"/>
-        <w:spacing w:after="240" w:line="240" w:lineRule="auto"/>
-        <w:rPr>
-          <w:rFonts w:ascii="Segoe UI" w:eastAsia="Times New Roman" w:hAnsi="Segoe UI" w:cs="Segoe UI"/>
-          <w:color w:val="24292E"/>
-          <w:sz w:val="21"/>
-          <w:szCs w:val="21"/>
-        </w:rPr>
-      </w:pPr>
-      <w:r>
-        <w:rPr>
-          <w:rFonts w:ascii="Segoe UI" w:eastAsia="Times New Roman" w:hAnsi="Segoe UI" w:cs="Segoe UI"/>
-          <w:color w:val="24292E"/>
-          <w:sz w:val="21"/>
-          <w:szCs w:val="21"/>
-        </w:rPr>
-        <w:t>While you can contain PowerShell code at the file level, you can also declare multiple code functions within a single PS script file. These can be available within a single PS script execution or, when loaded into session memory, they can be used over and over again.</w:t>
-      </w:r>
-    </w:p>
-    <w:p>
-      <w:pPr>
-        <w:shd w:val="clear" w:color="auto" w:fill="FFFFFF"/>
-        <w:spacing w:after="240" w:line="240" w:lineRule="auto"/>
-        <w:rPr>
-          <w:rFonts w:ascii="Segoe UI" w:eastAsia="Times New Roman" w:hAnsi="Segoe UI" w:cs="Segoe UI"/>
-          <w:color w:val="24292E"/>
-          <w:sz w:val="21"/>
-          <w:szCs w:val="21"/>
-        </w:rPr>
-      </w:pPr>
-    </w:p>
-    <w:p>
-      <w:pPr>
-        <w:shd w:val="clear" w:color="auto" w:fill="FFFFFF"/>
-        <w:spacing w:after="240" w:line="240" w:lineRule="auto"/>
-        <w:rPr>
-          <w:rFonts w:ascii="Segoe UI" w:eastAsia="Times New Roman" w:hAnsi="Segoe UI" w:cs="Segoe UI"/>
-          <w:color w:val="24292E"/>
-          <w:sz w:val="21"/>
-          <w:szCs w:val="21"/>
-        </w:rPr>
-      </w:pPr>
-    </w:p>
-    <w:p>
-      <w:pPr>
-        <w:shd w:val="clear" w:color="auto" w:fill="FFFFFF"/>
-        <w:spacing w:after="240" w:line="240" w:lineRule="auto"/>
+        <w:spacing w:before="240" w:after="240" w:line="240" w:lineRule="auto"/>
+        <w:ind w:left="360"/>
         <w:rPr>
           <w:rFonts w:ascii="Segoe UI" w:eastAsia="Times New Roman" w:hAnsi="Segoe UI" w:cs="Segoe UI"/>
           <w:color w:val="24292E"/>
@@ -3212,7 +3195,12 @@
           <w:numId w:val="18"/>
         </w:numPr>
         <w:shd w:val="clear" w:color="auto" w:fill="FFFFFF"/>
+        <w:tabs>
+          <w:tab w:val="clear" w:pos="720"/>
+          <w:tab w:val="num" w:pos="360"/>
+        </w:tabs>
         <w:spacing w:before="240" w:after="240" w:line="240" w:lineRule="auto"/>
+        <w:ind w:left="360"/>
         <w:rPr>
           <w:rFonts w:ascii="Segoe UI" w:eastAsia="Times New Roman" w:hAnsi="Segoe UI" w:cs="Segoe UI"/>
           <w:color w:val="24292E"/>
@@ -3234,7 +3222,7 @@
       <w:pPr>
         <w:shd w:val="clear" w:color="auto" w:fill="FFFFFF"/>
         <w:spacing w:before="240" w:after="240" w:line="240" w:lineRule="auto"/>
-        <w:ind w:left="720"/>
+        <w:ind w:left="360"/>
         <w:rPr>
           <w:rFonts w:ascii="Segoe UI" w:eastAsia="Times New Roman" w:hAnsi="Segoe UI" w:cs="Segoe UI"/>
           <w:color w:val="24292E"/>
@@ -3256,7 +3244,29 @@
       <w:pPr>
         <w:shd w:val="clear" w:color="auto" w:fill="FFFFFF"/>
         <w:spacing w:before="240" w:after="240" w:line="240" w:lineRule="auto"/>
-        <w:ind w:left="720"/>
+        <w:ind w:left="360"/>
+        <w:rPr>
+          <w:rFonts w:ascii="Segoe UI" w:eastAsia="Times New Roman" w:hAnsi="Segoe UI" w:cs="Segoe UI"/>
+          <w:color w:val="24292E"/>
+          <w:sz w:val="21"/>
+          <w:szCs w:val="21"/>
+        </w:rPr>
+      </w:pPr>
+      <w:r>
+        <w:rPr>
+          <w:rFonts w:ascii="Segoe UI" w:eastAsia="Times New Roman" w:hAnsi="Segoe UI" w:cs="Segoe UI"/>
+          <w:color w:val="24292E"/>
+          <w:sz w:val="21"/>
+          <w:szCs w:val="21"/>
+        </w:rPr>
+        <w:t>Important to note that in PowerShell, complex objects and arrays of objects are piped from command to command; contrast with Linux where pipes are only passing around strings.</w:t>
+      </w:r>
+    </w:p>
+    <w:p>
+      <w:pPr>
+        <w:shd w:val="clear" w:color="auto" w:fill="FFFFFF"/>
+        <w:spacing w:before="240" w:after="240" w:line="240" w:lineRule="auto"/>
+        <w:ind w:left="360" w:firstLine="360"/>
         <w:rPr>
           <w:rFonts w:ascii="Segoe UI" w:eastAsia="Times New Roman" w:hAnsi="Segoe UI" w:cs="Segoe UI"/>
           <w:color w:val="24292E"/>
@@ -3315,6 +3325,270 @@
         <w:spacing w:after="240" w:line="240" w:lineRule="auto"/>
         <w:rPr>
           <w:rFonts w:ascii="Segoe UI" w:eastAsia="Times New Roman" w:hAnsi="Segoe UI" w:cs="Segoe UI"/>
+          <w:b/>
+          <w:bCs/>
+          <w:color w:val="24292E"/>
+          <w:sz w:val="21"/>
+          <w:szCs w:val="21"/>
+        </w:rPr>
+      </w:pPr>
+    </w:p>
+    <w:p>
+      <w:pPr>
+        <w:pBdr>
+          <w:bottom w:val="single" w:sz="6" w:space="4" w:color="EAECEF"/>
+        </w:pBdr>
+        <w:shd w:val="clear" w:color="auto" w:fill="FFFFFF"/>
+        <w:spacing w:before="360" w:after="240" w:line="240" w:lineRule="auto"/>
+        <w:outlineLvl w:val="1"/>
+        <w:rPr>
+          <w:rFonts w:ascii="Segoe UI" w:eastAsia="Times New Roman" w:hAnsi="Segoe UI" w:cs="Segoe UI"/>
+          <w:b/>
+          <w:bCs/>
+          <w:color w:val="24292E"/>
+          <w:sz w:val="32"/>
+          <w:szCs w:val="32"/>
+        </w:rPr>
+      </w:pPr>
+      <w:r>
+        <w:rPr>
+          <w:rFonts w:ascii="Segoe UI" w:eastAsia="Times New Roman" w:hAnsi="Segoe UI" w:cs="Segoe UI"/>
+          <w:b/>
+          <w:bCs/>
+          <w:color w:val="24292E"/>
+          <w:sz w:val="32"/>
+          <w:szCs w:val="32"/>
+        </w:rPr>
+        <w:t>PowerShell Script File Concepts</w:t>
+      </w:r>
+    </w:p>
+    <w:p>
+      <w:pPr>
+        <w:numPr>
+          <w:ilvl w:val="0"/>
+          <w:numId w:val="16"/>
+        </w:numPr>
+        <w:shd w:val="clear" w:color="auto" w:fill="FFFFFF"/>
+        <w:spacing w:before="100" w:beforeAutospacing="1" w:after="100" w:afterAutospacing="1" w:line="240" w:lineRule="auto"/>
+        <w:rPr>
+          <w:rFonts w:ascii="Segoe UI" w:eastAsia="Times New Roman" w:hAnsi="Segoe UI" w:cs="Segoe UI"/>
+          <w:color w:val="24292E"/>
+          <w:sz w:val="21"/>
+          <w:szCs w:val="21"/>
+        </w:rPr>
+      </w:pPr>
+      <w:r>
+        <w:rPr>
+          <w:rFonts w:ascii="Segoe UI" w:eastAsia="Times New Roman" w:hAnsi="Segoe UI" w:cs="Segoe UI"/>
+          <w:color w:val="24292E"/>
+          <w:sz w:val="21"/>
+          <w:szCs w:val="21"/>
+        </w:rPr>
+        <w:t>script files</w:t>
+      </w:r>
+    </w:p>
+    <w:p>
+      <w:pPr>
+        <w:shd w:val="clear" w:color="auto" w:fill="FFFFFF"/>
+        <w:spacing w:after="240" w:line="240" w:lineRule="auto"/>
+        <w:rPr>
+          <w:rFonts w:ascii="Segoe UI" w:eastAsia="Times New Roman" w:hAnsi="Segoe UI" w:cs="Segoe UI"/>
+          <w:color w:val="24292E"/>
+          <w:sz w:val="21"/>
+          <w:szCs w:val="21"/>
+        </w:rPr>
+      </w:pPr>
+      <w:r>
+        <w:rPr>
+          <w:rFonts w:ascii="Segoe UI" w:eastAsia="Times New Roman" w:hAnsi="Segoe UI" w:cs="Segoe UI"/>
+          <w:color w:val="24292E"/>
+          <w:sz w:val="21"/>
+          <w:szCs w:val="21"/>
+        </w:rPr>
+        <w:t>Don't type it out every time!</w:t>
+      </w:r>
+    </w:p>
+    <w:p>
+      <w:pPr>
+        <w:shd w:val="clear" w:color="auto" w:fill="FFFFFF"/>
+        <w:spacing w:after="240" w:line="240" w:lineRule="auto"/>
+        <w:rPr>
+          <w:rFonts w:ascii="Segoe UI" w:eastAsia="Times New Roman" w:hAnsi="Segoe UI" w:cs="Segoe UI"/>
+          <w:color w:val="24292E"/>
+          <w:sz w:val="21"/>
+          <w:szCs w:val="21"/>
+        </w:rPr>
+      </w:pPr>
+      <w:r>
+        <w:rPr>
+          <w:rFonts w:ascii="Segoe UI" w:eastAsia="Times New Roman" w:hAnsi="Segoe UI" w:cs="Segoe UI"/>
+          <w:color w:val="24292E"/>
+          <w:sz w:val="21"/>
+          <w:szCs w:val="21"/>
+        </w:rPr>
+        <w:t>PowerShell scripts are stored in files with a "*.ps1" suffix. They may have code for a single function, or they may be libraries of functions</w:t>
+      </w:r>
+      <w:r>
+        <w:rPr>
+          <w:rFonts w:ascii="Segoe UI" w:eastAsia="Times New Roman" w:hAnsi="Segoe UI" w:cs="Segoe UI"/>
+          <w:color w:val="24292E"/>
+          <w:sz w:val="21"/>
+          <w:szCs w:val="21"/>
+        </w:rPr>
+        <w:t>, or complex scripts filled with business logic</w:t>
+      </w:r>
+      <w:r>
+        <w:rPr>
+          <w:rFonts w:ascii="Segoe UI" w:eastAsia="Times New Roman" w:hAnsi="Segoe UI" w:cs="Segoe UI"/>
+          <w:color w:val="24292E"/>
+          <w:sz w:val="21"/>
+          <w:szCs w:val="21"/>
+        </w:rPr>
+        <w:t>.</w:t>
+      </w:r>
+    </w:p>
+    <w:p>
+      <w:pPr>
+        <w:shd w:val="clear" w:color="auto" w:fill="FFFFFF"/>
+        <w:spacing w:after="240" w:line="240" w:lineRule="auto"/>
+        <w:rPr>
+          <w:rFonts w:ascii="Segoe UI" w:eastAsia="Times New Roman" w:hAnsi="Segoe UI" w:cs="Segoe UI"/>
+          <w:color w:val="24292E"/>
+          <w:sz w:val="21"/>
+          <w:szCs w:val="21"/>
+        </w:rPr>
+      </w:pPr>
+      <w:r>
+        <w:rPr>
+          <w:rFonts w:ascii="Segoe UI" w:eastAsia="Times New Roman" w:hAnsi="Segoe UI" w:cs="Segoe UI"/>
+          <w:color w:val="24292E"/>
+          <w:sz w:val="21"/>
+          <w:szCs w:val="21"/>
+        </w:rPr>
+        <w:lastRenderedPageBreak/>
+        <w:t>You can pass parameters to PS1 files, you can even make them mandatory</w:t>
+      </w:r>
+    </w:p>
+    <w:p>
+      <w:pPr>
+        <w:shd w:val="clear" w:color="auto" w:fill="FFFFFF"/>
+        <w:spacing w:after="0" w:line="240" w:lineRule="auto"/>
+        <w:rPr>
+          <w:rFonts w:ascii="Consolas" w:eastAsia="Times New Roman" w:hAnsi="Consolas" w:cs="Courier New"/>
+          <w:color w:val="24292E"/>
+          <w:sz w:val="20"/>
+          <w:szCs w:val="20"/>
+        </w:rPr>
+      </w:pPr>
+      <w:r>
+        <w:rPr>
+          <w:rFonts w:ascii="Consolas" w:eastAsia="Times New Roman" w:hAnsi="Consolas" w:cs="Courier New"/>
+          <w:color w:val="24292E"/>
+          <w:sz w:val="20"/>
+          <w:szCs w:val="20"/>
+        </w:rPr>
+        <w:t>[Parameter(Mandatory = $true)]</w:t>
+      </w:r>
+    </w:p>
+    <w:p>
+      <w:pPr>
+        <w:shd w:val="clear" w:color="auto" w:fill="FFFFFF"/>
+        <w:spacing w:after="0" w:line="240" w:lineRule="auto"/>
+        <w:rPr>
+          <w:rFonts w:ascii="Consolas" w:eastAsia="Times New Roman" w:hAnsi="Consolas" w:cs="Courier New"/>
+          <w:color w:val="24292E"/>
+          <w:sz w:val="20"/>
+          <w:szCs w:val="20"/>
+        </w:rPr>
+      </w:pPr>
+    </w:p>
+    <w:p>
+      <w:pPr>
+        <w:shd w:val="clear" w:color="auto" w:fill="FFFFFF"/>
+        <w:spacing w:after="0" w:line="240" w:lineRule="auto"/>
+        <w:ind w:firstLine="360"/>
+        <w:rPr>
+          <w:rFonts w:ascii="Segoe UI" w:eastAsia="Times New Roman" w:hAnsi="Segoe UI" w:cs="Segoe UI"/>
+          <w:color w:val="24292E"/>
+          <w:sz w:val="21"/>
+          <w:szCs w:val="21"/>
+        </w:rPr>
+      </w:pPr>
+      <w:r>
+        <w:rPr>
+          <w:rFonts w:ascii="Segoe UI" w:eastAsia="Times New Roman" w:hAnsi="Segoe UI" w:cs="Segoe UI"/>
+          <w:b/>
+          <w:bCs/>
+          <w:color w:val="24292E"/>
+          <w:sz w:val="21"/>
+          <w:szCs w:val="21"/>
+        </w:rPr>
+        <w:t xml:space="preserve">DEMO: </w:t>
+      </w:r>
+      <w:r>
+        <w:rPr>
+          <w:rFonts w:ascii="Segoe UI" w:eastAsia="Times New Roman" w:hAnsi="Segoe UI" w:cs="Segoe UI"/>
+          <w:b/>
+          <w:bCs/>
+          <w:color w:val="24292E"/>
+          <w:sz w:val="21"/>
+          <w:szCs w:val="21"/>
+        </w:rPr>
+        <w:t>demo_scriptParameters.ps1</w:t>
+      </w:r>
+    </w:p>
+    <w:p>
+      <w:pPr>
+        <w:numPr>
+          <w:ilvl w:val="0"/>
+          <w:numId w:val="17"/>
+        </w:numPr>
+        <w:shd w:val="clear" w:color="auto" w:fill="FFFFFF"/>
+        <w:spacing w:before="100" w:beforeAutospacing="1" w:after="100" w:afterAutospacing="1" w:line="240" w:lineRule="auto"/>
+        <w:rPr>
+          <w:rFonts w:ascii="Segoe UI" w:eastAsia="Times New Roman" w:hAnsi="Segoe UI" w:cs="Segoe UI"/>
+          <w:color w:val="24292E"/>
+          <w:sz w:val="21"/>
+          <w:szCs w:val="21"/>
+        </w:rPr>
+      </w:pPr>
+      <w:r>
+        <w:rPr>
+          <w:rFonts w:ascii="Segoe UI" w:eastAsia="Times New Roman" w:hAnsi="Segoe UI" w:cs="Segoe UI"/>
+          <w:color w:val="24292E"/>
+          <w:sz w:val="21"/>
+          <w:szCs w:val="21"/>
+        </w:rPr>
+        <w:t>functions</w:t>
+      </w:r>
+    </w:p>
+    <w:p>
+      <w:pPr>
+        <w:shd w:val="clear" w:color="auto" w:fill="FFFFFF"/>
+        <w:spacing w:after="240" w:line="240" w:lineRule="auto"/>
+        <w:rPr>
+          <w:rFonts w:ascii="Segoe UI" w:eastAsia="Times New Roman" w:hAnsi="Segoe UI" w:cs="Segoe UI"/>
+          <w:color w:val="24292E"/>
+          <w:sz w:val="21"/>
+          <w:szCs w:val="21"/>
+        </w:rPr>
+      </w:pPr>
+      <w:r>
+        <w:rPr>
+          <w:rFonts w:ascii="Segoe UI" w:eastAsia="Times New Roman" w:hAnsi="Segoe UI" w:cs="Segoe UI"/>
+          <w:color w:val="24292E"/>
+          <w:sz w:val="21"/>
+          <w:szCs w:val="21"/>
+        </w:rPr>
+        <w:t>While you can contain PowerShell code at the file level, you can also declare multiple code functions within a single PS script file. These can be available within a single PS script execution or, when loaded into session memory, they can be used over and over again.</w:t>
+      </w:r>
+    </w:p>
+    <w:p>
+      <w:pPr>
+        <w:shd w:val="clear" w:color="auto" w:fill="FFFFFF"/>
+        <w:spacing w:after="240" w:line="240" w:lineRule="auto"/>
+        <w:rPr>
+          <w:rFonts w:ascii="Segoe UI" w:eastAsia="Times New Roman" w:hAnsi="Segoe UI" w:cs="Segoe UI"/>
           <w:color w:val="24292E"/>
           <w:sz w:val="21"/>
           <w:szCs w:val="21"/>
@@ -3528,13 +3802,54 @@
     </w:p>
     <w:p>
       <w:pPr>
+        <w:shd w:val="clear" w:color="auto" w:fill="FFFFFF"/>
+        <w:spacing w:before="240" w:after="240" w:line="240" w:lineRule="auto"/>
+        <w:ind w:left="720"/>
+        <w:rPr>
+          <w:rFonts w:ascii="Segoe UI" w:eastAsia="Times New Roman" w:hAnsi="Segoe UI" w:cs="Segoe UI"/>
+          <w:color w:val="24292E"/>
+          <w:sz w:val="21"/>
+          <w:szCs w:val="21"/>
+        </w:rPr>
+      </w:pPr>
+    </w:p>
+    <w:p>
+      <w:pPr>
+        <w:numPr>
+          <w:ilvl w:val="0"/>
+          <w:numId w:val="19"/>
+        </w:numPr>
+        <w:shd w:val="clear" w:color="auto" w:fill="FFFFFF"/>
+        <w:spacing w:before="240" w:after="240" w:line="240" w:lineRule="auto"/>
+        <w:rPr>
+          <w:rFonts w:ascii="Segoe UI" w:eastAsia="Times New Roman" w:hAnsi="Segoe UI" w:cs="Segoe UI"/>
+          <w:color w:val="24292E"/>
+          <w:sz w:val="21"/>
+          <w:szCs w:val="21"/>
+        </w:rPr>
+      </w:pPr>
+      <w:r>
+        <w:rPr>
+          <w:rFonts w:ascii="Segoe UI" w:eastAsia="Times New Roman" w:hAnsi="Segoe UI" w:cs="Segoe UI"/>
+          <w:color w:val="24292E"/>
+          <w:sz w:val="21"/>
+          <w:szCs w:val="21"/>
+        </w:rPr>
+        <w:t>Error Handling</w:t>
+      </w:r>
+    </w:p>
+    <w:p>
+      <w:pPr>
+        <w:shd w:val="clear" w:color="auto" w:fill="FFFFFF"/>
+        <w:spacing w:before="240" w:after="240" w:line="240" w:lineRule="auto"/>
+        <w:ind w:left="720"/>
         <w:rPr>
           <w:rFonts w:ascii="Segoe UI" w:eastAsia="Times New Roman" w:hAnsi="Segoe UI" w:cs="Segoe UI"/>
           <w:b/>
           <w:bCs/>
           <w:color w:val="24292E"/>
-          <w:sz w:val="32"/>
-          <w:szCs w:val="32"/>
+          <w:sz w:val="21"/>
+          <w:szCs w:val="21"/>
         </w:rPr>
       </w:pPr>
       <w:r>
@@ -3543,10 +3858,10 @@
           <w:b/>
           <w:bCs/>
           <w:color w:val="24292E"/>
-          <w:sz w:val="32"/>
-          <w:szCs w:val="32"/>
-        </w:rPr>
-        <w:br w:type="page"/>
+          <w:sz w:val="21"/>
+          <w:szCs w:val="21"/>
+        </w:rPr>
+        <w:t>DEMO: demo_errors.ps1</w:t>
       </w:r>
     </w:p>
     <w:p>
@@ -3575,7 +3890,6 @@
           <w:sz w:val="32"/>
           <w:szCs w:val="32"/>
         </w:rPr>
-        <w:lastRenderedPageBreak/>
         <w:t>Tips working with PowerShell</w:t>
       </w:r>
     </w:p>
@@ -3669,6 +3983,7 @@
           <w:sz w:val="21"/>
           <w:szCs w:val="21"/>
         </w:rPr>
+        <w:lastRenderedPageBreak/>
         <w:t>Get-Help is good for your code, not just pre-packaged code; good practice to document using comment-based help. Keep your PS documentation up to date along with your source code.</w:t>
       </w:r>
     </w:p>
@@ -3977,7 +4292,6 @@
           <w:sz w:val="21"/>
           <w:szCs w:val="21"/>
         </w:rPr>
-        <w:lastRenderedPageBreak/>
         <w:t>Love hash tables</w:t>
       </w:r>
     </w:p>
@@ -4113,6 +4427,7 @@
           <w:sz w:val="21"/>
           <w:szCs w:val="21"/>
         </w:rPr>
+        <w:lastRenderedPageBreak/>
         <w:t>PowerShell comes with niceties for working with data in XML, CSV and JSON format:</w:t>
       </w:r>
     </w:p>
@@ -6757,8 +7072,6 @@
         </w:rPr>
         <w:t>Code snippet completion is a little annoying</w:t>
       </w:r>
-      <w:bookmarkStart w:id="0" w:name="_GoBack"/>
-      <w:bookmarkEnd w:id="0"/>
     </w:p>
     <w:p>
       <w:pPr>
@@ -9192,7 +9505,7 @@
         <w:sz w:val="20"/>
       </w:rPr>
     </w:lvl>
-    <w:lvl w:ilvl="1" w:tentative="1">
+    <w:lvl w:ilvl="1">
       <w:start w:val="1"/>
       <w:numFmt w:val="bullet"/>
       <w:lvlText w:val="o"/>
@@ -11399,7 +11712,7 @@
         <w:sz w:val="20"/>
       </w:rPr>
     </w:lvl>
-    <w:lvl w:ilvl="1" w:tentative="1">
+    <w:lvl w:ilvl="1">
       <w:start w:val="1"/>
       <w:numFmt w:val="bullet"/>
       <w:lvlText w:val="o"/>
@@ -12309,7 +12622,7 @@
         <w:sz w:val="20"/>
       </w:rPr>
     </w:lvl>
-    <w:lvl w:ilvl="2" w:tentative="1">
+    <w:lvl w:ilvl="2">
       <w:start w:val="1"/>
       <w:numFmt w:val="bullet"/>
       <w:lvlText w:val=""/>
@@ -12544,7 +12857,7 @@
       </w:pPr>
     </w:pPrDefault>
   </w:docDefaults>
-  <w:latentStyles w:defLockedState="0" w:defUIPriority="99" w:defSemiHidden="0" w:defUnhideWhenUsed="0" w:defQFormat="0" w:count="377">
+  <w:latentStyles w:defLockedState="0" w:defUIPriority="99" w:defSemiHidden="0" w:defUnhideWhenUsed="0" w:defQFormat="0" w:count="376">
     <w:lsdException w:name="Normal" w:uiPriority="0" w:qFormat="1"/>
     <w:lsdException w:name="heading 1" w:uiPriority="9" w:qFormat="1"/>
     <w:lsdException w:name="heading 2" w:semiHidden="1" w:uiPriority="9" w:unhideWhenUsed="1" w:qFormat="1"/>
@@ -12921,7 +13234,6 @@
     <w:lsdException w:name="Hashtag" w:semiHidden="1" w:unhideWhenUsed="1"/>
     <w:lsdException w:name="Unresolved Mention" w:semiHidden="1" w:unhideWhenUsed="1"/>
     <w:lsdException w:name="Smart Link" w:semiHidden="1" w:unhideWhenUsed="1"/>
-    <w:lsdException w:name="Smart Link Error" w:semiHidden="1" w:unhideWhenUsed="1"/>
   </w:latentStyles>
   <w:style w:type="paragraph" w:default="1" w:styleId="Normal">
     <w:name w:val="Normal"/>
@@ -13198,6 +13510,17 @@
       <w:sz w:val="20"/>
       <w:szCs w:val="20"/>
     </w:rPr>
+  </w:style>
+  <w:style w:type="paragraph" w:styleId="ListParagraph">
+    <w:name w:val="List Paragraph"/>
+    <w:basedOn w:val="Normal"/>
+    <w:uiPriority w:val="34"/>
+    <w:qFormat/>
+    <w:rsid w:val="00443201"/>
+    <w:pPr>
+      <w:ind w:left="720"/>
+      <w:contextualSpacing/>
+    </w:pPr>
   </w:style>
 </w:styles>
 </file>

</xml_diff>

<commit_message>
final changes before talk
</commit_message>
<xml_diff>
--- a/presentations/Why Developers should love Powershell_withPageBreaks.docx
+++ b/presentations/Why Developers should love Powershell_withPageBreaks.docx
@@ -2432,6 +2432,8 @@
         </w:rPr>
         <w:t>commandlets</w:t>
       </w:r>
+      <w:bookmarkStart w:id="0" w:name="_GoBack"/>
+      <w:bookmarkEnd w:id="0"/>
       <w:proofErr w:type="spellEnd"/>
     </w:p>
     <w:p>
@@ -3661,6 +3663,9 @@
     <w:p>
       <w:pPr>
         <w:shd w:val="clear" w:color="auto" w:fill="FFFFFF"/>
+        <w:tabs>
+          <w:tab w:val="left" w:pos="5173"/>
+        </w:tabs>
         <w:spacing w:after="240" w:line="240" w:lineRule="auto"/>
         <w:ind w:firstLine="720"/>
         <w:rPr>
@@ -3682,6 +3687,17 @@
           <w:szCs w:val="21"/>
         </w:rPr>
         <w:t>DEMO: XML contained in cd_catalog.xml</w:t>
+      </w:r>
+      <w:r>
+        <w:rPr>
+          <w:rFonts w:ascii="Segoe UI" w:eastAsia="Times New Roman" w:hAnsi="Segoe UI" w:cs="Segoe UI"/>
+          <w:b/>
+          <w:bCs/>
+          <w:color w:val="24292E"/>
+          <w:sz w:val="21"/>
+          <w:szCs w:val="21"/>
+        </w:rPr>
+        <w:tab/>
       </w:r>
     </w:p>
     <w:p>
@@ -5529,7 +5545,6 @@
         </w:rPr>
         <w:t> and </w:t>
       </w:r>
-      <w:proofErr w:type="spellStart"/>
       <w:r>
         <w:rPr>
           <w:rFonts w:ascii="Consolas" w:eastAsia="Times New Roman" w:hAnsi="Consolas" w:cs="Courier New"/>
@@ -5537,9 +5552,17 @@
           <w:sz w:val="20"/>
           <w:szCs w:val="20"/>
         </w:rPr>
-        <w:t>ConvertTo</w:t>
-      </w:r>
-      <w:proofErr w:type="spellEnd"/>
+        <w:t>ConvertTo-Csv</w:t>
+      </w:r>
+      <w:r>
+        <w:rPr>
+          <w:rFonts w:ascii="Segoe UI" w:eastAsia="Times New Roman" w:hAnsi="Segoe UI" w:cs="Segoe UI"/>
+          <w:color w:val="24292E"/>
+          <w:sz w:val="21"/>
+          <w:szCs w:val="21"/>
+        </w:rPr>
+        <w:t> </w:t>
+      </w:r>
       <w:r>
         <w:rPr>
           <w:rFonts w:ascii="Consolas" w:eastAsia="Times New Roman" w:hAnsi="Consolas" w:cs="Courier New"/>
@@ -5547,18 +5570,17 @@
           <w:sz w:val="20"/>
           <w:szCs w:val="20"/>
         </w:rPr>
-        <w:t>-Csv</w:t>
-      </w:r>
-      <w:r>
-        <w:rPr>
-          <w:rFonts w:ascii="Segoe UI" w:eastAsia="Times New Roman" w:hAnsi="Segoe UI" w:cs="Segoe UI"/>
-          <w:color w:val="24292E"/>
-          <w:sz w:val="21"/>
-          <w:szCs w:val="21"/>
-        </w:rPr>
-        <w:t> </w:t>
-      </w:r>
-      <w:proofErr w:type="spellStart"/>
+        <w:t>ConvertFrom-Json</w:t>
+      </w:r>
+      <w:r>
+        <w:rPr>
+          <w:rFonts w:ascii="Segoe UI" w:eastAsia="Times New Roman" w:hAnsi="Segoe UI" w:cs="Segoe UI"/>
+          <w:color w:val="24292E"/>
+          <w:sz w:val="21"/>
+          <w:szCs w:val="21"/>
+        </w:rPr>
+        <w:t> and </w:t>
+      </w:r>
       <w:r>
         <w:rPr>
           <w:rFonts w:ascii="Consolas" w:eastAsia="Times New Roman" w:hAnsi="Consolas" w:cs="Courier New"/>
@@ -5566,46 +5588,7 @@
           <w:sz w:val="20"/>
           <w:szCs w:val="20"/>
         </w:rPr>
-        <w:t>ConvertFrom</w:t>
-      </w:r>
-      <w:proofErr w:type="spellEnd"/>
-      <w:r>
-        <w:rPr>
-          <w:rFonts w:ascii="Consolas" w:eastAsia="Times New Roman" w:hAnsi="Consolas" w:cs="Courier New"/>
-          <w:color w:val="24292E"/>
-          <w:sz w:val="20"/>
-          <w:szCs w:val="20"/>
-        </w:rPr>
-        <w:t>-Json</w:t>
-      </w:r>
-      <w:r>
-        <w:rPr>
-          <w:rFonts w:ascii="Segoe UI" w:eastAsia="Times New Roman" w:hAnsi="Segoe UI" w:cs="Segoe UI"/>
-          <w:color w:val="24292E"/>
-          <w:sz w:val="21"/>
-          <w:szCs w:val="21"/>
-        </w:rPr>
-        <w:t> and </w:t>
-      </w:r>
-      <w:proofErr w:type="spellStart"/>
-      <w:r>
-        <w:rPr>
-          <w:rFonts w:ascii="Consolas" w:eastAsia="Times New Roman" w:hAnsi="Consolas" w:cs="Courier New"/>
-          <w:color w:val="24292E"/>
-          <w:sz w:val="20"/>
-          <w:szCs w:val="20"/>
-        </w:rPr>
-        <w:t>ConvertTo</w:t>
-      </w:r>
-      <w:proofErr w:type="spellEnd"/>
-      <w:r>
-        <w:rPr>
-          <w:rFonts w:ascii="Consolas" w:eastAsia="Times New Roman" w:hAnsi="Consolas" w:cs="Courier New"/>
-          <w:color w:val="24292E"/>
-          <w:sz w:val="20"/>
-          <w:szCs w:val="20"/>
-        </w:rPr>
-        <w:t>-Json</w:t>
+        <w:t>ConvertTo-Json</w:t>
       </w:r>
     </w:p>
     <w:p>
@@ -8387,8 +8370,6 @@
           <w:szCs w:val="32"/>
         </w:rPr>
       </w:pPr>
-      <w:bookmarkStart w:id="0" w:name="_GoBack"/>
-      <w:bookmarkEnd w:id="0"/>
       <w:r>
         <w:rPr>
           <w:rFonts w:ascii="Segoe UI" w:eastAsia="Times New Roman" w:hAnsi="Segoe UI" w:cs="Segoe UI"/>
@@ -15234,6 +15215,7 @@
   <w:style w:type="character" w:default="1" w:styleId="DefaultParagraphFont">
     <w:name w:val="Default Paragraph Font"/>
     <w:uiPriority w:val="1"/>
+    <w:semiHidden/>
     <w:unhideWhenUsed/>
   </w:style>
   <w:style w:type="table" w:default="1" w:styleId="TableNormal">

</xml_diff>